<commit_message>
Mise à jour 1.0
</commit_message>
<xml_diff>
--- a/docs/MS - Microsoft Entra ID - Guide de configuration Entra Private Access V1.0.docx
+++ b/docs/MS - Microsoft Entra ID - Guide de configuration Entra Private Access V1.0.docx
@@ -789,7 +789,7 @@
             </w:rPr>
             <w:fldChar w:fldCharType="separate"/>
           </w:r>
-          <w:hyperlink w:anchor="_Toc188006277" w:history="1">
+          <w:hyperlink w:anchor="_Toc189647761" w:history="1">
             <w:r>
               <w:rPr>
                 <w:rStyle w:val="Lienhypertexte"/>
@@ -829,7 +829,7 @@
               <w:rPr>
                 <w:webHidden/>
               </w:rPr>
-              <w:instrText xml:space="preserve"> PAGEREF _Toc188006277 \h </w:instrText>
+              <w:instrText xml:space="preserve"> PAGEREF _Toc189647761 \h </w:instrText>
             </w:r>
             <w:r>
               <w:rPr>
@@ -861,6 +861,7 @@
             <w:pStyle w:val="TM2"/>
             <w:rPr>
               <w:rFonts w:asciiTheme="minorHAnsi" w:eastAsiaTheme="minorEastAsia" w:hAnsiTheme="minorHAnsi" w:cstheme="minorBidi"/>
+              <w:color w:val="auto"/>
               <w:kern w:val="2"/>
               <w:sz w:val="24"/>
               <w:szCs w:val="24"/>
@@ -868,17 +869,17 @@
               <w14:ligatures w14:val="standardContextual"/>
             </w:rPr>
           </w:pPr>
-          <w:hyperlink w:anchor="_Toc188006278" w:history="1">
+          <w:hyperlink w:anchor="_Toc189647762" w:history="1">
             <w:r>
               <w:rPr>
                 <w:rStyle w:val="Lienhypertexte"/>
-                <w:color w:val="000000" w:themeColor="text1"/>
               </w:rPr>
               <w:t>1.1</w:t>
             </w:r>
             <w:r>
               <w:rPr>
                 <w:rFonts w:asciiTheme="minorHAnsi" w:eastAsiaTheme="minorEastAsia" w:hAnsiTheme="minorHAnsi" w:cstheme="minorBidi"/>
+                <w:color w:val="auto"/>
                 <w:kern w:val="2"/>
                 <w:sz w:val="24"/>
                 <w:szCs w:val="24"/>
@@ -890,7 +891,6 @@
             <w:r>
               <w:rPr>
                 <w:rStyle w:val="Lienhypertexte"/>
-                <w:color w:val="000000" w:themeColor="text1"/>
               </w:rPr>
               <w:t>Objectifs du guide</w:t>
             </w:r>
@@ -910,7 +910,7 @@
               <w:rPr>
                 <w:webHidden/>
               </w:rPr>
-              <w:instrText xml:space="preserve"> PAGEREF _Toc188006278 \h </w:instrText>
+              <w:instrText xml:space="preserve"> PAGEREF _Toc189647762 \h </w:instrText>
             </w:r>
             <w:r>
               <w:rPr>
@@ -942,6 +942,7 @@
             <w:pStyle w:val="TM2"/>
             <w:rPr>
               <w:rFonts w:asciiTheme="minorHAnsi" w:eastAsiaTheme="minorEastAsia" w:hAnsiTheme="minorHAnsi" w:cstheme="minorBidi"/>
+              <w:color w:val="auto"/>
               <w:kern w:val="2"/>
               <w:sz w:val="24"/>
               <w:szCs w:val="24"/>
@@ -949,17 +950,17 @@
               <w14:ligatures w14:val="standardContextual"/>
             </w:rPr>
           </w:pPr>
-          <w:hyperlink w:anchor="_Toc188006279" w:history="1">
+          <w:hyperlink w:anchor="_Toc189647763" w:history="1">
             <w:r>
               <w:rPr>
                 <w:rStyle w:val="Lienhypertexte"/>
-                <w:color w:val="000000" w:themeColor="text1"/>
               </w:rPr>
               <w:t>1.2</w:t>
             </w:r>
             <w:r>
               <w:rPr>
                 <w:rFonts w:asciiTheme="minorHAnsi" w:eastAsiaTheme="minorEastAsia" w:hAnsiTheme="minorHAnsi" w:cstheme="minorBidi"/>
+                <w:color w:val="auto"/>
                 <w:kern w:val="2"/>
                 <w:sz w:val="24"/>
                 <w:szCs w:val="24"/>
@@ -971,7 +972,6 @@
             <w:r>
               <w:rPr>
                 <w:rStyle w:val="Lienhypertexte"/>
-                <w:color w:val="000000" w:themeColor="text1"/>
               </w:rPr>
               <w:t>Non-objectifs du guide</w:t>
             </w:r>
@@ -991,7 +991,7 @@
               <w:rPr>
                 <w:webHidden/>
               </w:rPr>
-              <w:instrText xml:space="preserve"> PAGEREF _Toc188006279 \h </w:instrText>
+              <w:instrText xml:space="preserve"> PAGEREF _Toc189647763 \h </w:instrText>
             </w:r>
             <w:r>
               <w:rPr>
@@ -1023,7 +1023,6 @@
             <w:pStyle w:val="TM1"/>
             <w:rPr>
               <w:rFonts w:asciiTheme="minorHAnsi" w:eastAsiaTheme="minorEastAsia" w:hAnsiTheme="minorHAnsi" w:cstheme="minorBidi"/>
-              <w:color w:val="000000" w:themeColor="text1"/>
               <w:kern w:val="2"/>
               <w:sz w:val="24"/>
               <w:szCs w:val="24"/>
@@ -1031,102 +1030,12 @@
               <w14:ligatures w14:val="standardContextual"/>
             </w:rPr>
           </w:pPr>
-          <w:hyperlink w:anchor="_Toc188006280" w:history="1">
+          <w:hyperlink w:anchor="_Toc189647764" w:history="1">
             <w:r>
               <w:rPr>
                 <w:rStyle w:val="Lienhypertexte"/>
-                <w:color w:val="000000" w:themeColor="text1"/>
               </w:rPr>
               <w:t>2</w:t>
-            </w:r>
-            <w:r>
-              <w:rPr>
-                <w:rFonts w:asciiTheme="minorHAnsi" w:eastAsiaTheme="minorEastAsia" w:hAnsiTheme="minorHAnsi" w:cstheme="minorBidi"/>
-                <w:color w:val="000000" w:themeColor="text1"/>
-                <w:kern w:val="2"/>
-                <w:sz w:val="24"/>
-                <w:szCs w:val="24"/>
-                <w:lang w:eastAsia="fr-FR"/>
-                <w14:ligatures w14:val="standardContextual"/>
-              </w:rPr>
-              <w:tab/>
-            </w:r>
-            <w:r>
-              <w:rPr>
-                <w:rStyle w:val="Lienhypertexte"/>
-                <w:color w:val="000000" w:themeColor="text1"/>
-              </w:rPr>
-              <w:t>Vue d’ensemble de Microsoft Entra Private Access</w:t>
-            </w:r>
-            <w:r>
-              <w:rPr>
-                <w:webHidden/>
-                <w:color w:val="000000" w:themeColor="text1"/>
-              </w:rPr>
-              <w:tab/>
-            </w:r>
-            <w:r>
-              <w:rPr>
-                <w:webHidden/>
-                <w:color w:val="000000" w:themeColor="text1"/>
-              </w:rPr>
-              <w:fldChar w:fldCharType="begin"/>
-            </w:r>
-            <w:r>
-              <w:rPr>
-                <w:webHidden/>
-                <w:color w:val="000000" w:themeColor="text1"/>
-              </w:rPr>
-              <w:instrText xml:space="preserve"> PAGEREF _Toc188006280 \h </w:instrText>
-            </w:r>
-            <w:r>
-              <w:rPr>
-                <w:webHidden/>
-                <w:color w:val="000000" w:themeColor="text1"/>
-              </w:rPr>
-            </w:r>
-            <w:r>
-              <w:rPr>
-                <w:webHidden/>
-                <w:color w:val="000000" w:themeColor="text1"/>
-              </w:rPr>
-              <w:fldChar w:fldCharType="separate"/>
-            </w:r>
-            <w:r>
-              <w:rPr>
-                <w:webHidden/>
-                <w:color w:val="000000" w:themeColor="text1"/>
-              </w:rPr>
-              <w:t>8</w:t>
-            </w:r>
-            <w:r>
-              <w:rPr>
-                <w:webHidden/>
-                <w:color w:val="000000" w:themeColor="text1"/>
-              </w:rPr>
-              <w:fldChar w:fldCharType="end"/>
-            </w:r>
-          </w:hyperlink>
-        </w:p>
-        <w:p>
-          <w:pPr>
-            <w:pStyle w:val="TM2"/>
-            <w:rPr>
-              <w:rFonts w:asciiTheme="minorHAnsi" w:eastAsiaTheme="minorEastAsia" w:hAnsiTheme="minorHAnsi" w:cstheme="minorBidi"/>
-              <w:kern w:val="2"/>
-              <w:sz w:val="24"/>
-              <w:szCs w:val="24"/>
-              <w:lang w:eastAsia="fr-FR"/>
-              <w14:ligatures w14:val="standardContextual"/>
-            </w:rPr>
-          </w:pPr>
-          <w:hyperlink w:anchor="_Toc188006281" w:history="1">
-            <w:r>
-              <w:rPr>
-                <w:rStyle w:val="Lienhypertexte"/>
-                <w:color w:val="000000" w:themeColor="text1"/>
-              </w:rPr>
-              <w:t>2.1</w:t>
             </w:r>
             <w:r>
               <w:rPr>
@@ -1142,7 +1051,87 @@
             <w:r>
               <w:rPr>
                 <w:rStyle w:val="Lienhypertexte"/>
-                <w:color w:val="000000" w:themeColor="text1"/>
+              </w:rPr>
+              <w:t>Vue d’ensemble de Microsoft Entra Private Access</w:t>
+            </w:r>
+            <w:r>
+              <w:rPr>
+                <w:webHidden/>
+              </w:rPr>
+              <w:tab/>
+            </w:r>
+            <w:r>
+              <w:rPr>
+                <w:webHidden/>
+              </w:rPr>
+              <w:fldChar w:fldCharType="begin"/>
+            </w:r>
+            <w:r>
+              <w:rPr>
+                <w:webHidden/>
+              </w:rPr>
+              <w:instrText xml:space="preserve"> PAGEREF _Toc189647764 \h </w:instrText>
+            </w:r>
+            <w:r>
+              <w:rPr>
+                <w:webHidden/>
+              </w:rPr>
+            </w:r>
+            <w:r>
+              <w:rPr>
+                <w:webHidden/>
+              </w:rPr>
+              <w:fldChar w:fldCharType="separate"/>
+            </w:r>
+            <w:r>
+              <w:rPr>
+                <w:webHidden/>
+              </w:rPr>
+              <w:t>8</w:t>
+            </w:r>
+            <w:r>
+              <w:rPr>
+                <w:webHidden/>
+              </w:rPr>
+              <w:fldChar w:fldCharType="end"/>
+            </w:r>
+          </w:hyperlink>
+        </w:p>
+        <w:p>
+          <w:pPr>
+            <w:pStyle w:val="TM2"/>
+            <w:rPr>
+              <w:rFonts w:asciiTheme="minorHAnsi" w:eastAsiaTheme="minorEastAsia" w:hAnsiTheme="minorHAnsi" w:cstheme="minorBidi"/>
+              <w:color w:val="auto"/>
+              <w:kern w:val="2"/>
+              <w:sz w:val="24"/>
+              <w:szCs w:val="24"/>
+              <w:lang w:eastAsia="fr-FR"/>
+              <w14:ligatures w14:val="standardContextual"/>
+            </w:rPr>
+          </w:pPr>
+          <w:hyperlink w:anchor="_Toc189647765" w:history="1">
+            <w:r>
+              <w:rPr>
+                <w:rStyle w:val="Lienhypertexte"/>
+              </w:rPr>
+              <w:t>2.1</w:t>
+            </w:r>
+            <w:r>
+              <w:rPr>
+                <w:rFonts w:asciiTheme="minorHAnsi" w:eastAsiaTheme="minorEastAsia" w:hAnsiTheme="minorHAnsi" w:cstheme="minorBidi"/>
+                <w:color w:val="auto"/>
+                <w:kern w:val="2"/>
+                <w:sz w:val="24"/>
+                <w:szCs w:val="24"/>
+                <w:lang w:eastAsia="fr-FR"/>
+                <w14:ligatures w14:val="standardContextual"/>
+              </w:rPr>
+              <w:tab/>
+            </w:r>
+            <w:r>
+              <w:rPr>
+                <w:rStyle w:val="Lienhypertexte"/>
               </w:rPr>
               <w:t>Appliquer l'accès conditionnel à toutes les ressources privées</w:t>
             </w:r>
@@ -1162,7 +1151,7 @@
               <w:rPr>
                 <w:webHidden/>
               </w:rPr>
-              <w:instrText xml:space="preserve"> PAGEREF _Toc188006281 \h </w:instrText>
+              <w:instrText xml:space="preserve"> PAGEREF _Toc189647765 \h </w:instrText>
             </w:r>
             <w:r>
               <w:rPr>
@@ -1194,6 +1183,7 @@
             <w:pStyle w:val="TM2"/>
             <w:rPr>
               <w:rFonts w:asciiTheme="minorHAnsi" w:eastAsiaTheme="minorEastAsia" w:hAnsiTheme="minorHAnsi" w:cstheme="minorBidi"/>
+              <w:color w:val="auto"/>
               <w:kern w:val="2"/>
               <w:sz w:val="24"/>
               <w:szCs w:val="24"/>
@@ -1201,17 +1191,17 @@
               <w14:ligatures w14:val="standardContextual"/>
             </w:rPr>
           </w:pPr>
-          <w:hyperlink w:anchor="_Toc188006282" w:history="1">
+          <w:hyperlink w:anchor="_Toc189647766" w:history="1">
             <w:r>
               <w:rPr>
                 <w:rStyle w:val="Lienhypertexte"/>
-                <w:color w:val="000000" w:themeColor="text1"/>
               </w:rPr>
               <w:t>2.2</w:t>
             </w:r>
             <w:r>
               <w:rPr>
                 <w:rFonts w:asciiTheme="minorHAnsi" w:eastAsiaTheme="minorEastAsia" w:hAnsiTheme="minorHAnsi" w:cstheme="minorBidi"/>
+                <w:color w:val="auto"/>
                 <w:kern w:val="2"/>
                 <w:sz w:val="24"/>
                 <w:szCs w:val="24"/>
@@ -1223,7 +1213,6 @@
             <w:r>
               <w:rPr>
                 <w:rStyle w:val="Lienhypertexte"/>
-                <w:color w:val="000000" w:themeColor="text1"/>
               </w:rPr>
               <w:t>Offrir un accès transparent aux applications et ressources privées</w:t>
             </w:r>
@@ -1243,7 +1232,7 @@
               <w:rPr>
                 <w:webHidden/>
               </w:rPr>
-              <w:instrText xml:space="preserve"> PAGEREF _Toc188006282 \h </w:instrText>
+              <w:instrText xml:space="preserve"> PAGEREF _Toc189647766 \h </w:instrText>
             </w:r>
             <w:r>
               <w:rPr>
@@ -1275,6 +1264,7 @@
             <w:pStyle w:val="TM2"/>
             <w:rPr>
               <w:rFonts w:asciiTheme="minorHAnsi" w:eastAsiaTheme="minorEastAsia" w:hAnsiTheme="minorHAnsi" w:cstheme="minorBidi"/>
+              <w:color w:val="auto"/>
               <w:kern w:val="2"/>
               <w:sz w:val="24"/>
               <w:szCs w:val="24"/>
@@ -1282,17 +1272,17 @@
               <w14:ligatures w14:val="standardContextual"/>
             </w:rPr>
           </w:pPr>
-          <w:hyperlink w:anchor="_Toc188006283" w:history="1">
+          <w:hyperlink w:anchor="_Toc189647767" w:history="1">
             <w:r>
               <w:rPr>
                 <w:rStyle w:val="Lienhypertexte"/>
-                <w:color w:val="000000" w:themeColor="text1"/>
               </w:rPr>
               <w:t>2.3</w:t>
             </w:r>
             <w:r>
               <w:rPr>
                 <w:rFonts w:asciiTheme="minorHAnsi" w:eastAsiaTheme="minorEastAsia" w:hAnsiTheme="minorHAnsi" w:cstheme="minorBidi"/>
+                <w:color w:val="auto"/>
                 <w:kern w:val="2"/>
                 <w:sz w:val="24"/>
                 <w:szCs w:val="24"/>
@@ -1304,7 +1294,6 @@
             <w:r>
               <w:rPr>
                 <w:rStyle w:val="Lienhypertexte"/>
-                <w:color w:val="000000" w:themeColor="text1"/>
               </w:rPr>
               <w:t>Moderniser l’accès aux applications privées</w:t>
             </w:r>
@@ -1324,7 +1313,7 @@
               <w:rPr>
                 <w:webHidden/>
               </w:rPr>
-              <w:instrText xml:space="preserve"> PAGEREF _Toc188006283 \h </w:instrText>
+              <w:instrText xml:space="preserve"> PAGEREF _Toc189647767 \h </w:instrText>
             </w:r>
             <w:r>
               <w:rPr>
@@ -1356,6 +1345,7 @@
             <w:pStyle w:val="TM2"/>
             <w:rPr>
               <w:rFonts w:asciiTheme="minorHAnsi" w:eastAsiaTheme="minorEastAsia" w:hAnsiTheme="minorHAnsi" w:cstheme="minorBidi"/>
+              <w:color w:val="auto"/>
               <w:kern w:val="2"/>
               <w:sz w:val="24"/>
               <w:szCs w:val="24"/>
@@ -1363,17 +1353,17 @@
               <w14:ligatures w14:val="standardContextual"/>
             </w:rPr>
           </w:pPr>
-          <w:hyperlink w:anchor="_Toc188006284" w:history="1">
+          <w:hyperlink w:anchor="_Toc189647768" w:history="1">
             <w:r>
               <w:rPr>
                 <w:rStyle w:val="Lienhypertexte"/>
-                <w:color w:val="000000" w:themeColor="text1"/>
               </w:rPr>
               <w:t>2.4</w:t>
             </w:r>
             <w:r>
               <w:rPr>
                 <w:rFonts w:asciiTheme="minorHAnsi" w:eastAsiaTheme="minorEastAsia" w:hAnsiTheme="minorHAnsi" w:cstheme="minorBidi"/>
+                <w:color w:val="auto"/>
                 <w:kern w:val="2"/>
                 <w:sz w:val="24"/>
                 <w:szCs w:val="24"/>
@@ -1385,7 +1375,6 @@
             <w:r>
               <w:rPr>
                 <w:rStyle w:val="Lienhypertexte"/>
-                <w:color w:val="000000" w:themeColor="text1"/>
               </w:rPr>
               <w:t>Mettre en œuvre un accès juste-à-temps aux ressources sensibles</w:t>
             </w:r>
@@ -1405,7 +1394,7 @@
               <w:rPr>
                 <w:webHidden/>
               </w:rPr>
-              <w:instrText xml:space="preserve"> PAGEREF _Toc188006284 \h </w:instrText>
+              <w:instrText xml:space="preserve"> PAGEREF _Toc189647768 \h </w:instrText>
             </w:r>
             <w:r>
               <w:rPr>
@@ -1437,7 +1426,6 @@
             <w:pStyle w:val="TM1"/>
             <w:rPr>
               <w:rFonts w:asciiTheme="minorHAnsi" w:eastAsiaTheme="minorEastAsia" w:hAnsiTheme="minorHAnsi" w:cstheme="minorBidi"/>
-              <w:color w:val="000000" w:themeColor="text1"/>
               <w:kern w:val="2"/>
               <w:sz w:val="24"/>
               <w:szCs w:val="24"/>
@@ -1445,102 +1433,12 @@
               <w14:ligatures w14:val="standardContextual"/>
             </w:rPr>
           </w:pPr>
-          <w:hyperlink w:anchor="_Toc188006285" w:history="1">
+          <w:hyperlink w:anchor="_Toc189647769" w:history="1">
             <w:r>
               <w:rPr>
                 <w:rStyle w:val="Lienhypertexte"/>
-                <w:color w:val="000000" w:themeColor="text1"/>
               </w:rPr>
               <w:t>3</w:t>
-            </w:r>
-            <w:r>
-              <w:rPr>
-                <w:rFonts w:asciiTheme="minorHAnsi" w:eastAsiaTheme="minorEastAsia" w:hAnsiTheme="minorHAnsi" w:cstheme="minorBidi"/>
-                <w:color w:val="000000" w:themeColor="text1"/>
-                <w:kern w:val="2"/>
-                <w:sz w:val="24"/>
-                <w:szCs w:val="24"/>
-                <w:lang w:eastAsia="fr-FR"/>
-                <w14:ligatures w14:val="standardContextual"/>
-              </w:rPr>
-              <w:tab/>
-            </w:r>
-            <w:r>
-              <w:rPr>
-                <w:rStyle w:val="Lienhypertexte"/>
-                <w:color w:val="000000" w:themeColor="text1"/>
-              </w:rPr>
-              <w:t>Configuration de Microsoft Entra Private Access</w:t>
-            </w:r>
-            <w:r>
-              <w:rPr>
-                <w:webHidden/>
-                <w:color w:val="000000" w:themeColor="text1"/>
-              </w:rPr>
-              <w:tab/>
-            </w:r>
-            <w:r>
-              <w:rPr>
-                <w:webHidden/>
-                <w:color w:val="000000" w:themeColor="text1"/>
-              </w:rPr>
-              <w:fldChar w:fldCharType="begin"/>
-            </w:r>
-            <w:r>
-              <w:rPr>
-                <w:webHidden/>
-                <w:color w:val="000000" w:themeColor="text1"/>
-              </w:rPr>
-              <w:instrText xml:space="preserve"> PAGEREF _Toc188006285 \h </w:instrText>
-            </w:r>
-            <w:r>
-              <w:rPr>
-                <w:webHidden/>
-                <w:color w:val="000000" w:themeColor="text1"/>
-              </w:rPr>
-            </w:r>
-            <w:r>
-              <w:rPr>
-                <w:webHidden/>
-                <w:color w:val="000000" w:themeColor="text1"/>
-              </w:rPr>
-              <w:fldChar w:fldCharType="separate"/>
-            </w:r>
-            <w:r>
-              <w:rPr>
-                <w:webHidden/>
-                <w:color w:val="000000" w:themeColor="text1"/>
-              </w:rPr>
-              <w:t>12</w:t>
-            </w:r>
-            <w:r>
-              <w:rPr>
-                <w:webHidden/>
-                <w:color w:val="000000" w:themeColor="text1"/>
-              </w:rPr>
-              <w:fldChar w:fldCharType="end"/>
-            </w:r>
-          </w:hyperlink>
-        </w:p>
-        <w:p>
-          <w:pPr>
-            <w:pStyle w:val="TM2"/>
-            <w:rPr>
-              <w:rFonts w:asciiTheme="minorHAnsi" w:eastAsiaTheme="minorEastAsia" w:hAnsiTheme="minorHAnsi" w:cstheme="minorBidi"/>
-              <w:kern w:val="2"/>
-              <w:sz w:val="24"/>
-              <w:szCs w:val="24"/>
-              <w:lang w:eastAsia="fr-FR"/>
-              <w14:ligatures w14:val="standardContextual"/>
-            </w:rPr>
-          </w:pPr>
-          <w:hyperlink w:anchor="_Toc188006286" w:history="1">
-            <w:r>
-              <w:rPr>
-                <w:rStyle w:val="Lienhypertexte"/>
-                <w:color w:val="000000" w:themeColor="text1"/>
-              </w:rPr>
-              <w:t>3.1</w:t>
             </w:r>
             <w:r>
               <w:rPr>
@@ -1556,7 +1454,87 @@
             <w:r>
               <w:rPr>
                 <w:rStyle w:val="Lienhypertexte"/>
-                <w:color w:val="000000" w:themeColor="text1"/>
+              </w:rPr>
+              <w:t>Configuration de Microsoft Entra Private Access</w:t>
+            </w:r>
+            <w:r>
+              <w:rPr>
+                <w:webHidden/>
+              </w:rPr>
+              <w:tab/>
+            </w:r>
+            <w:r>
+              <w:rPr>
+                <w:webHidden/>
+              </w:rPr>
+              <w:fldChar w:fldCharType="begin"/>
+            </w:r>
+            <w:r>
+              <w:rPr>
+                <w:webHidden/>
+              </w:rPr>
+              <w:instrText xml:space="preserve"> PAGEREF _Toc189647769 \h </w:instrText>
+            </w:r>
+            <w:r>
+              <w:rPr>
+                <w:webHidden/>
+              </w:rPr>
+            </w:r>
+            <w:r>
+              <w:rPr>
+                <w:webHidden/>
+              </w:rPr>
+              <w:fldChar w:fldCharType="separate"/>
+            </w:r>
+            <w:r>
+              <w:rPr>
+                <w:webHidden/>
+              </w:rPr>
+              <w:t>12</w:t>
+            </w:r>
+            <w:r>
+              <w:rPr>
+                <w:webHidden/>
+              </w:rPr>
+              <w:fldChar w:fldCharType="end"/>
+            </w:r>
+          </w:hyperlink>
+        </w:p>
+        <w:p>
+          <w:pPr>
+            <w:pStyle w:val="TM2"/>
+            <w:rPr>
+              <w:rFonts w:asciiTheme="minorHAnsi" w:eastAsiaTheme="minorEastAsia" w:hAnsiTheme="minorHAnsi" w:cstheme="minorBidi"/>
+              <w:color w:val="auto"/>
+              <w:kern w:val="2"/>
+              <w:sz w:val="24"/>
+              <w:szCs w:val="24"/>
+              <w:lang w:eastAsia="fr-FR"/>
+              <w14:ligatures w14:val="standardContextual"/>
+            </w:rPr>
+          </w:pPr>
+          <w:hyperlink w:anchor="_Toc189647770" w:history="1">
+            <w:r>
+              <w:rPr>
+                <w:rStyle w:val="Lienhypertexte"/>
+              </w:rPr>
+              <w:t>3.1</w:t>
+            </w:r>
+            <w:r>
+              <w:rPr>
+                <w:rFonts w:asciiTheme="minorHAnsi" w:eastAsiaTheme="minorEastAsia" w:hAnsiTheme="minorHAnsi" w:cstheme="minorBidi"/>
+                <w:color w:val="auto"/>
+                <w:kern w:val="2"/>
+                <w:sz w:val="24"/>
+                <w:szCs w:val="24"/>
+                <w:lang w:eastAsia="fr-FR"/>
+                <w14:ligatures w14:val="standardContextual"/>
+              </w:rPr>
+              <w:tab/>
+            </w:r>
+            <w:r>
+              <w:rPr>
+                <w:rStyle w:val="Lienhypertexte"/>
               </w:rPr>
               <w:t>Prise en compte des prérequis</w:t>
             </w:r>
@@ -1576,7 +1554,7 @@
               <w:rPr>
                 <w:webHidden/>
               </w:rPr>
-              <w:instrText xml:space="preserve"> PAGEREF _Toc188006286 \h </w:instrText>
+              <w:instrText xml:space="preserve"> PAGEREF _Toc189647770 \h </w:instrText>
             </w:r>
             <w:r>
               <w:rPr>
@@ -1608,6 +1586,7 @@
             <w:pStyle w:val="TM2"/>
             <w:rPr>
               <w:rFonts w:asciiTheme="minorHAnsi" w:eastAsiaTheme="minorEastAsia" w:hAnsiTheme="minorHAnsi" w:cstheme="minorBidi"/>
+              <w:color w:val="auto"/>
               <w:kern w:val="2"/>
               <w:sz w:val="24"/>
               <w:szCs w:val="24"/>
@@ -1615,17 +1594,17 @@
               <w14:ligatures w14:val="standardContextual"/>
             </w:rPr>
           </w:pPr>
-          <w:hyperlink w:anchor="_Toc188006287" w:history="1">
+          <w:hyperlink w:anchor="_Toc189647771" w:history="1">
             <w:r>
               <w:rPr>
                 <w:rStyle w:val="Lienhypertexte"/>
-                <w:color w:val="000000" w:themeColor="text1"/>
               </w:rPr>
               <w:t>3.2</w:t>
             </w:r>
             <w:r>
               <w:rPr>
                 <w:rFonts w:asciiTheme="minorHAnsi" w:eastAsiaTheme="minorEastAsia" w:hAnsiTheme="minorHAnsi" w:cstheme="minorBidi"/>
+                <w:color w:val="auto"/>
                 <w:kern w:val="2"/>
                 <w:sz w:val="24"/>
                 <w:szCs w:val="24"/>
@@ -1637,7 +1616,6 @@
             <w:r>
               <w:rPr>
                 <w:rStyle w:val="Lienhypertexte"/>
-                <w:color w:val="000000" w:themeColor="text1"/>
               </w:rPr>
               <w:t>Prise en compte des limitations connues</w:t>
             </w:r>
@@ -1657,7 +1635,7 @@
               <w:rPr>
                 <w:webHidden/>
               </w:rPr>
-              <w:instrText xml:space="preserve"> PAGEREF _Toc188006287 \h </w:instrText>
+              <w:instrText xml:space="preserve"> PAGEREF _Toc189647771 \h </w:instrText>
             </w:r>
             <w:r>
               <w:rPr>
@@ -1689,6 +1667,7 @@
             <w:pStyle w:val="TM2"/>
             <w:rPr>
               <w:rFonts w:asciiTheme="minorHAnsi" w:eastAsiaTheme="minorEastAsia" w:hAnsiTheme="minorHAnsi" w:cstheme="minorBidi"/>
+              <w:color w:val="auto"/>
               <w:kern w:val="2"/>
               <w:sz w:val="24"/>
               <w:szCs w:val="24"/>
@@ -1696,17 +1675,17 @@
               <w14:ligatures w14:val="standardContextual"/>
             </w:rPr>
           </w:pPr>
-          <w:hyperlink w:anchor="_Toc188006288" w:history="1">
+          <w:hyperlink w:anchor="_Toc189647772" w:history="1">
             <w:r>
               <w:rPr>
                 <w:rStyle w:val="Lienhypertexte"/>
-                <w:color w:val="000000" w:themeColor="text1"/>
               </w:rPr>
               <w:t>3.3</w:t>
             </w:r>
             <w:r>
               <w:rPr>
                 <w:rFonts w:asciiTheme="minorHAnsi" w:eastAsiaTheme="minorEastAsia" w:hAnsiTheme="minorHAnsi" w:cstheme="minorBidi"/>
+                <w:color w:val="auto"/>
                 <w:kern w:val="2"/>
                 <w:sz w:val="24"/>
                 <w:szCs w:val="24"/>
@@ -1718,7 +1697,6 @@
             <w:r>
               <w:rPr>
                 <w:rStyle w:val="Lienhypertexte"/>
-                <w:color w:val="000000" w:themeColor="text1"/>
               </w:rPr>
               <w:t>Activation de l’Accès global sécurisé</w:t>
             </w:r>
@@ -1738,7 +1716,7 @@
               <w:rPr>
                 <w:webHidden/>
               </w:rPr>
-              <w:instrText xml:space="preserve"> PAGEREF _Toc188006288 \h </w:instrText>
+              <w:instrText xml:space="preserve"> PAGEREF _Toc189647772 \h </w:instrText>
             </w:r>
             <w:r>
               <w:rPr>
@@ -1770,6 +1748,7 @@
             <w:pStyle w:val="TM2"/>
             <w:rPr>
               <w:rFonts w:asciiTheme="minorHAnsi" w:eastAsiaTheme="minorEastAsia" w:hAnsiTheme="minorHAnsi" w:cstheme="minorBidi"/>
+              <w:color w:val="auto"/>
               <w:kern w:val="2"/>
               <w:sz w:val="24"/>
               <w:szCs w:val="24"/>
@@ -1777,17 +1756,17 @@
               <w14:ligatures w14:val="standardContextual"/>
             </w:rPr>
           </w:pPr>
-          <w:hyperlink w:anchor="_Toc188006289" w:history="1">
+          <w:hyperlink w:anchor="_Toc189647773" w:history="1">
             <w:r>
               <w:rPr>
                 <w:rStyle w:val="Lienhypertexte"/>
-                <w:color w:val="000000" w:themeColor="text1"/>
               </w:rPr>
               <w:t>3.4</w:t>
             </w:r>
             <w:r>
               <w:rPr>
                 <w:rFonts w:asciiTheme="minorHAnsi" w:eastAsiaTheme="minorEastAsia" w:hAnsiTheme="minorHAnsi" w:cstheme="minorBidi"/>
+                <w:color w:val="auto"/>
                 <w:kern w:val="2"/>
                 <w:sz w:val="24"/>
                 <w:szCs w:val="24"/>
@@ -1799,7 +1778,6 @@
             <w:r>
               <w:rPr>
                 <w:rStyle w:val="Lienhypertexte"/>
-                <w:color w:val="000000" w:themeColor="text1"/>
               </w:rPr>
               <w:t>Configuration de l’Accès rapide</w:t>
             </w:r>
@@ -1819,7 +1797,7 @@
               <w:rPr>
                 <w:webHidden/>
               </w:rPr>
-              <w:instrText xml:space="preserve"> PAGEREF _Toc188006289 \h </w:instrText>
+              <w:instrText xml:space="preserve"> PAGEREF _Toc189647773 \h </w:instrText>
             </w:r>
             <w:r>
               <w:rPr>
@@ -1851,6 +1829,7 @@
             <w:pStyle w:val="TM2"/>
             <w:rPr>
               <w:rFonts w:asciiTheme="minorHAnsi" w:eastAsiaTheme="minorEastAsia" w:hAnsiTheme="minorHAnsi" w:cstheme="minorBidi"/>
+              <w:color w:val="auto"/>
               <w:kern w:val="2"/>
               <w:sz w:val="24"/>
               <w:szCs w:val="24"/>
@@ -1858,17 +1837,17 @@
               <w14:ligatures w14:val="standardContextual"/>
             </w:rPr>
           </w:pPr>
-          <w:hyperlink w:anchor="_Toc188006290" w:history="1">
+          <w:hyperlink w:anchor="_Toc189647774" w:history="1">
             <w:r>
               <w:rPr>
                 <w:rStyle w:val="Lienhypertexte"/>
-                <w:color w:val="000000" w:themeColor="text1"/>
               </w:rPr>
               <w:t>3.5</w:t>
             </w:r>
             <w:r>
               <w:rPr>
                 <w:rFonts w:asciiTheme="minorHAnsi" w:eastAsiaTheme="minorEastAsia" w:hAnsiTheme="minorHAnsi" w:cstheme="minorBidi"/>
+                <w:color w:val="auto"/>
                 <w:kern w:val="2"/>
                 <w:sz w:val="24"/>
                 <w:szCs w:val="24"/>
@@ -1880,7 +1859,6 @@
             <w:r>
               <w:rPr>
                 <w:rStyle w:val="Lienhypertexte"/>
-                <w:color w:val="000000" w:themeColor="text1"/>
               </w:rPr>
               <w:t>Configuration de l’Accès par application</w:t>
             </w:r>
@@ -1900,7 +1878,7 @@
               <w:rPr>
                 <w:webHidden/>
               </w:rPr>
-              <w:instrText xml:space="preserve"> PAGEREF _Toc188006290 \h </w:instrText>
+              <w:instrText xml:space="preserve"> PAGEREF _Toc189647774 \h </w:instrText>
             </w:r>
             <w:r>
               <w:rPr>
@@ -1932,7 +1910,6 @@
             <w:pStyle w:val="TM1"/>
             <w:rPr>
               <w:rFonts w:asciiTheme="minorHAnsi" w:eastAsiaTheme="minorEastAsia" w:hAnsiTheme="minorHAnsi" w:cstheme="minorBidi"/>
-              <w:color w:val="000000" w:themeColor="text1"/>
               <w:kern w:val="2"/>
               <w:sz w:val="24"/>
               <w:szCs w:val="24"/>
@@ -1940,102 +1917,12 @@
               <w14:ligatures w14:val="standardContextual"/>
             </w:rPr>
           </w:pPr>
-          <w:hyperlink w:anchor="_Toc188006291" w:history="1">
+          <w:hyperlink w:anchor="_Toc189647775" w:history="1">
             <w:r>
               <w:rPr>
                 <w:rStyle w:val="Lienhypertexte"/>
-                <w:color w:val="000000" w:themeColor="text1"/>
               </w:rPr>
               <w:t>4</w:t>
-            </w:r>
-            <w:r>
-              <w:rPr>
-                <w:rFonts w:asciiTheme="minorHAnsi" w:eastAsiaTheme="minorEastAsia" w:hAnsiTheme="minorHAnsi" w:cstheme="minorBidi"/>
-                <w:color w:val="000000" w:themeColor="text1"/>
-                <w:kern w:val="2"/>
-                <w:sz w:val="24"/>
-                <w:szCs w:val="24"/>
-                <w:lang w:eastAsia="fr-FR"/>
-                <w14:ligatures w14:val="standardContextual"/>
-              </w:rPr>
-              <w:tab/>
-            </w:r>
-            <w:r>
-              <w:rPr>
-                <w:rStyle w:val="Lienhypertexte"/>
-                <w:color w:val="000000" w:themeColor="text1"/>
-              </w:rPr>
-              <w:t>Configuration des appareils Windows</w:t>
-            </w:r>
-            <w:r>
-              <w:rPr>
-                <w:webHidden/>
-                <w:color w:val="000000" w:themeColor="text1"/>
-              </w:rPr>
-              <w:tab/>
-            </w:r>
-            <w:r>
-              <w:rPr>
-                <w:webHidden/>
-                <w:color w:val="000000" w:themeColor="text1"/>
-              </w:rPr>
-              <w:fldChar w:fldCharType="begin"/>
-            </w:r>
-            <w:r>
-              <w:rPr>
-                <w:webHidden/>
-                <w:color w:val="000000" w:themeColor="text1"/>
-              </w:rPr>
-              <w:instrText xml:space="preserve"> PAGEREF _Toc188006291 \h </w:instrText>
-            </w:r>
-            <w:r>
-              <w:rPr>
-                <w:webHidden/>
-                <w:color w:val="000000" w:themeColor="text1"/>
-              </w:rPr>
-            </w:r>
-            <w:r>
-              <w:rPr>
-                <w:webHidden/>
-                <w:color w:val="000000" w:themeColor="text1"/>
-              </w:rPr>
-              <w:fldChar w:fldCharType="separate"/>
-            </w:r>
-            <w:r>
-              <w:rPr>
-                <w:webHidden/>
-                <w:color w:val="000000" w:themeColor="text1"/>
-              </w:rPr>
-              <w:t>26</w:t>
-            </w:r>
-            <w:r>
-              <w:rPr>
-                <w:webHidden/>
-                <w:color w:val="000000" w:themeColor="text1"/>
-              </w:rPr>
-              <w:fldChar w:fldCharType="end"/>
-            </w:r>
-          </w:hyperlink>
-        </w:p>
-        <w:p>
-          <w:pPr>
-            <w:pStyle w:val="TM2"/>
-            <w:rPr>
-              <w:rFonts w:asciiTheme="minorHAnsi" w:eastAsiaTheme="minorEastAsia" w:hAnsiTheme="minorHAnsi" w:cstheme="minorBidi"/>
-              <w:kern w:val="2"/>
-              <w:sz w:val="24"/>
-              <w:szCs w:val="24"/>
-              <w:lang w:eastAsia="fr-FR"/>
-              <w14:ligatures w14:val="standardContextual"/>
-            </w:rPr>
-          </w:pPr>
-          <w:hyperlink w:anchor="_Toc188006292" w:history="1">
-            <w:r>
-              <w:rPr>
-                <w:rStyle w:val="Lienhypertexte"/>
-                <w:color w:val="000000" w:themeColor="text1"/>
-              </w:rPr>
-              <w:t>4.1</w:t>
             </w:r>
             <w:r>
               <w:rPr>
@@ -2051,9 +1938,8 @@
             <w:r>
               <w:rPr>
                 <w:rStyle w:val="Lienhypertexte"/>
-                <w:color w:val="000000" w:themeColor="text1"/>
               </w:rPr>
-              <w:t>Mise en œuvre du client d’Accès global sécurisé</w:t>
+              <w:t>Configuration des appareils Windows</w:t>
             </w:r>
             <w:r>
               <w:rPr>
@@ -2071,7 +1957,7 @@
               <w:rPr>
                 <w:webHidden/>
               </w:rPr>
-              <w:instrText xml:space="preserve"> PAGEREF _Toc188006292 \h </w:instrText>
+              <w:instrText xml:space="preserve"> PAGEREF _Toc189647775 \h </w:instrText>
             </w:r>
             <w:r>
               <w:rPr>
@@ -2103,6 +1989,7 @@
             <w:pStyle w:val="TM2"/>
             <w:rPr>
               <w:rFonts w:asciiTheme="minorHAnsi" w:eastAsiaTheme="minorEastAsia" w:hAnsiTheme="minorHAnsi" w:cstheme="minorBidi"/>
+              <w:color w:val="auto"/>
               <w:kern w:val="2"/>
               <w:sz w:val="24"/>
               <w:szCs w:val="24"/>
@@ -2110,17 +1997,17 @@
               <w14:ligatures w14:val="standardContextual"/>
             </w:rPr>
           </w:pPr>
-          <w:hyperlink w:anchor="_Toc188006293" w:history="1">
+          <w:hyperlink w:anchor="_Toc189647776" w:history="1">
             <w:r>
               <w:rPr>
                 <w:rStyle w:val="Lienhypertexte"/>
-                <w:color w:val="000000" w:themeColor="text1"/>
               </w:rPr>
-              <w:t>4.2</w:t>
+              <w:t>4.1</w:t>
             </w:r>
             <w:r>
               <w:rPr>
                 <w:rFonts w:asciiTheme="minorHAnsi" w:eastAsiaTheme="minorEastAsia" w:hAnsiTheme="minorHAnsi" w:cstheme="minorBidi"/>
+                <w:color w:val="auto"/>
                 <w:kern w:val="2"/>
                 <w:sz w:val="24"/>
                 <w:szCs w:val="24"/>
@@ -2132,7 +2019,87 @@
             <w:r>
               <w:rPr>
                 <w:rStyle w:val="Lienhypertexte"/>
-                <w:color w:val="000000" w:themeColor="text1"/>
+              </w:rPr>
+              <w:t>Mise en œuvre du client d’Accès global sécurisé</w:t>
+            </w:r>
+            <w:r>
+              <w:rPr>
+                <w:webHidden/>
+              </w:rPr>
+              <w:tab/>
+            </w:r>
+            <w:r>
+              <w:rPr>
+                <w:webHidden/>
+              </w:rPr>
+              <w:fldChar w:fldCharType="begin"/>
+            </w:r>
+            <w:r>
+              <w:rPr>
+                <w:webHidden/>
+              </w:rPr>
+              <w:instrText xml:space="preserve"> PAGEREF _Toc189647776 \h </w:instrText>
+            </w:r>
+            <w:r>
+              <w:rPr>
+                <w:webHidden/>
+              </w:rPr>
+            </w:r>
+            <w:r>
+              <w:rPr>
+                <w:webHidden/>
+              </w:rPr>
+              <w:fldChar w:fldCharType="separate"/>
+            </w:r>
+            <w:r>
+              <w:rPr>
+                <w:webHidden/>
+              </w:rPr>
+              <w:t>26</w:t>
+            </w:r>
+            <w:r>
+              <w:rPr>
+                <w:webHidden/>
+              </w:rPr>
+              <w:fldChar w:fldCharType="end"/>
+            </w:r>
+          </w:hyperlink>
+        </w:p>
+        <w:p>
+          <w:pPr>
+            <w:pStyle w:val="TM2"/>
+            <w:rPr>
+              <w:rFonts w:asciiTheme="minorHAnsi" w:eastAsiaTheme="minorEastAsia" w:hAnsiTheme="minorHAnsi" w:cstheme="minorBidi"/>
+              <w:color w:val="auto"/>
+              <w:kern w:val="2"/>
+              <w:sz w:val="24"/>
+              <w:szCs w:val="24"/>
+              <w:lang w:eastAsia="fr-FR"/>
+              <w14:ligatures w14:val="standardContextual"/>
+            </w:rPr>
+          </w:pPr>
+          <w:hyperlink w:anchor="_Toc189647777" w:history="1">
+            <w:r>
+              <w:rPr>
+                <w:rStyle w:val="Lienhypertexte"/>
+              </w:rPr>
+              <w:t>4.2</w:t>
+            </w:r>
+            <w:r>
+              <w:rPr>
+                <w:rFonts w:asciiTheme="minorHAnsi" w:eastAsiaTheme="minorEastAsia" w:hAnsiTheme="minorHAnsi" w:cstheme="minorBidi"/>
+                <w:color w:val="auto"/>
+                <w:kern w:val="2"/>
+                <w:sz w:val="24"/>
+                <w:szCs w:val="24"/>
+                <w:lang w:eastAsia="fr-FR"/>
+                <w14:ligatures w14:val="standardContextual"/>
+              </w:rPr>
+              <w:tab/>
+            </w:r>
+            <w:r>
+              <w:rPr>
+                <w:rStyle w:val="Lienhypertexte"/>
               </w:rPr>
               <w:t>Considérations relatives à l’utilisation de Kerberos pour l’authentification unique (SSO)</w:t>
             </w:r>
@@ -2152,7 +2119,7 @@
               <w:rPr>
                 <w:webHidden/>
               </w:rPr>
-              <w:instrText xml:space="preserve"> PAGEREF _Toc188006293 \h </w:instrText>
+              <w:instrText xml:space="preserve"> PAGEREF _Toc189647777 \h </w:instrText>
             </w:r>
             <w:r>
               <w:rPr>
@@ -2184,6 +2151,7 @@
             <w:pStyle w:val="TM2"/>
             <w:rPr>
               <w:rFonts w:asciiTheme="minorHAnsi" w:eastAsiaTheme="minorEastAsia" w:hAnsiTheme="minorHAnsi" w:cstheme="minorBidi"/>
+              <w:color w:val="auto"/>
               <w:kern w:val="2"/>
               <w:sz w:val="24"/>
               <w:szCs w:val="24"/>
@@ -2191,17 +2159,17 @@
               <w14:ligatures w14:val="standardContextual"/>
             </w:rPr>
           </w:pPr>
-          <w:hyperlink w:anchor="_Toc188006294" w:history="1">
+          <w:hyperlink w:anchor="_Toc189647778" w:history="1">
             <w:r>
               <w:rPr>
                 <w:rStyle w:val="Lienhypertexte"/>
-                <w:color w:val="000000" w:themeColor="text1"/>
               </w:rPr>
               <w:t>4.3</w:t>
             </w:r>
             <w:r>
               <w:rPr>
                 <w:rFonts w:asciiTheme="minorHAnsi" w:eastAsiaTheme="minorEastAsia" w:hAnsiTheme="minorHAnsi" w:cstheme="minorBidi"/>
+                <w:color w:val="auto"/>
                 <w:kern w:val="2"/>
                 <w:sz w:val="24"/>
                 <w:szCs w:val="24"/>
@@ -2213,7 +2181,6 @@
             <w:r>
               <w:rPr>
                 <w:rStyle w:val="Lienhypertexte"/>
-                <w:color w:val="000000" w:themeColor="text1"/>
               </w:rPr>
               <w:t>Résolution de problèmes</w:t>
             </w:r>
@@ -2233,7 +2200,7 @@
               <w:rPr>
                 <w:webHidden/>
               </w:rPr>
-              <w:instrText xml:space="preserve"> PAGEREF _Toc188006294 \h </w:instrText>
+              <w:instrText xml:space="preserve"> PAGEREF _Toc189647778 \h </w:instrText>
             </w:r>
             <w:r>
               <w:rPr>
@@ -2265,7 +2232,6 @@
             <w:pStyle w:val="TM1"/>
             <w:rPr>
               <w:rFonts w:asciiTheme="minorHAnsi" w:eastAsiaTheme="minorEastAsia" w:hAnsiTheme="minorHAnsi" w:cstheme="minorBidi"/>
-              <w:color w:val="000000" w:themeColor="text1"/>
               <w:kern w:val="2"/>
               <w:sz w:val="24"/>
               <w:szCs w:val="24"/>
@@ -2273,102 +2239,12 @@
               <w14:ligatures w14:val="standardContextual"/>
             </w:rPr>
           </w:pPr>
-          <w:hyperlink w:anchor="_Toc188006295" w:history="1">
+          <w:hyperlink w:anchor="_Toc189647779" w:history="1">
             <w:r>
               <w:rPr>
                 <w:rStyle w:val="Lienhypertexte"/>
-                <w:color w:val="000000" w:themeColor="text1"/>
               </w:rPr>
               <w:t>5</w:t>
-            </w:r>
-            <w:r>
-              <w:rPr>
-                <w:rFonts w:asciiTheme="minorHAnsi" w:eastAsiaTheme="minorEastAsia" w:hAnsiTheme="minorHAnsi" w:cstheme="minorBidi"/>
-                <w:color w:val="000000" w:themeColor="text1"/>
-                <w:kern w:val="2"/>
-                <w:sz w:val="24"/>
-                <w:szCs w:val="24"/>
-                <w:lang w:eastAsia="fr-FR"/>
-                <w14:ligatures w14:val="standardContextual"/>
-              </w:rPr>
-              <w:tab/>
-            </w:r>
-            <w:r>
-              <w:rPr>
-                <w:rStyle w:val="Lienhypertexte"/>
-                <w:color w:val="000000" w:themeColor="text1"/>
-              </w:rPr>
-              <w:t>Accès privé aux ressources RDP</w:t>
-            </w:r>
-            <w:r>
-              <w:rPr>
-                <w:webHidden/>
-                <w:color w:val="000000" w:themeColor="text1"/>
-              </w:rPr>
-              <w:tab/>
-            </w:r>
-            <w:r>
-              <w:rPr>
-                <w:webHidden/>
-                <w:color w:val="000000" w:themeColor="text1"/>
-              </w:rPr>
-              <w:fldChar w:fldCharType="begin"/>
-            </w:r>
-            <w:r>
-              <w:rPr>
-                <w:webHidden/>
-                <w:color w:val="000000" w:themeColor="text1"/>
-              </w:rPr>
-              <w:instrText xml:space="preserve"> PAGEREF _Toc188006295 \h </w:instrText>
-            </w:r>
-            <w:r>
-              <w:rPr>
-                <w:webHidden/>
-                <w:color w:val="000000" w:themeColor="text1"/>
-              </w:rPr>
-            </w:r>
-            <w:r>
-              <w:rPr>
-                <w:webHidden/>
-                <w:color w:val="000000" w:themeColor="text1"/>
-              </w:rPr>
-              <w:fldChar w:fldCharType="separate"/>
-            </w:r>
-            <w:r>
-              <w:rPr>
-                <w:webHidden/>
-                <w:color w:val="000000" w:themeColor="text1"/>
-              </w:rPr>
-              <w:t>33</w:t>
-            </w:r>
-            <w:r>
-              <w:rPr>
-                <w:webHidden/>
-                <w:color w:val="000000" w:themeColor="text1"/>
-              </w:rPr>
-              <w:fldChar w:fldCharType="end"/>
-            </w:r>
-          </w:hyperlink>
-        </w:p>
-        <w:p>
-          <w:pPr>
-            <w:pStyle w:val="TM2"/>
-            <w:rPr>
-              <w:rFonts w:asciiTheme="minorHAnsi" w:eastAsiaTheme="minorEastAsia" w:hAnsiTheme="minorHAnsi" w:cstheme="minorBidi"/>
-              <w:kern w:val="2"/>
-              <w:sz w:val="24"/>
-              <w:szCs w:val="24"/>
-              <w:lang w:eastAsia="fr-FR"/>
-              <w14:ligatures w14:val="standardContextual"/>
-            </w:rPr>
-          </w:pPr>
-          <w:hyperlink w:anchor="_Toc188006296" w:history="1">
-            <w:r>
-              <w:rPr>
-                <w:rStyle w:val="Lienhypertexte"/>
-                <w:color w:val="000000" w:themeColor="text1"/>
-              </w:rPr>
-              <w:t>5.1</w:t>
             </w:r>
             <w:r>
               <w:rPr>
@@ -2384,9 +2260,8 @@
             <w:r>
               <w:rPr>
                 <w:rStyle w:val="Lienhypertexte"/>
-                <w:color w:val="000000" w:themeColor="text1"/>
               </w:rPr>
-              <w:t>Etapes de mise en œuvre</w:t>
+              <w:t>Accès privé aux ressources RDP</w:t>
             </w:r>
             <w:r>
               <w:rPr>
@@ -2404,7 +2279,7 @@
               <w:rPr>
                 <w:webHidden/>
               </w:rPr>
-              <w:instrText xml:space="preserve"> PAGEREF _Toc188006296 \h </w:instrText>
+              <w:instrText xml:space="preserve"> PAGEREF _Toc189647779 \h </w:instrText>
             </w:r>
             <w:r>
               <w:rPr>
@@ -2436,6 +2311,7 @@
             <w:pStyle w:val="TM2"/>
             <w:rPr>
               <w:rFonts w:asciiTheme="minorHAnsi" w:eastAsiaTheme="minorEastAsia" w:hAnsiTheme="minorHAnsi" w:cstheme="minorBidi"/>
+              <w:color w:val="auto"/>
               <w:kern w:val="2"/>
               <w:sz w:val="24"/>
               <w:szCs w:val="24"/>
@@ -2443,17 +2319,17 @@
               <w14:ligatures w14:val="standardContextual"/>
             </w:rPr>
           </w:pPr>
-          <w:hyperlink w:anchor="_Toc188006297" w:history="1">
+          <w:hyperlink w:anchor="_Toc189647780" w:history="1">
             <w:r>
               <w:rPr>
                 <w:rStyle w:val="Lienhypertexte"/>
-                <w:color w:val="000000" w:themeColor="text1"/>
               </w:rPr>
-              <w:t>5.2</w:t>
+              <w:t>5.1</w:t>
             </w:r>
             <w:r>
               <w:rPr>
                 <w:rFonts w:asciiTheme="minorHAnsi" w:eastAsiaTheme="minorEastAsia" w:hAnsiTheme="minorHAnsi" w:cstheme="minorBidi"/>
+                <w:color w:val="auto"/>
                 <w:kern w:val="2"/>
                 <w:sz w:val="24"/>
                 <w:szCs w:val="24"/>
@@ -2465,7 +2341,87 @@
             <w:r>
               <w:rPr>
                 <w:rStyle w:val="Lienhypertexte"/>
-                <w:color w:val="000000" w:themeColor="text1"/>
+              </w:rPr>
+              <w:t>Etapes de mise en œuvre</w:t>
+            </w:r>
+            <w:r>
+              <w:rPr>
+                <w:webHidden/>
+              </w:rPr>
+              <w:tab/>
+            </w:r>
+            <w:r>
+              <w:rPr>
+                <w:webHidden/>
+              </w:rPr>
+              <w:fldChar w:fldCharType="begin"/>
+            </w:r>
+            <w:r>
+              <w:rPr>
+                <w:webHidden/>
+              </w:rPr>
+              <w:instrText xml:space="preserve"> PAGEREF _Toc189647780 \h </w:instrText>
+            </w:r>
+            <w:r>
+              <w:rPr>
+                <w:webHidden/>
+              </w:rPr>
+            </w:r>
+            <w:r>
+              <w:rPr>
+                <w:webHidden/>
+              </w:rPr>
+              <w:fldChar w:fldCharType="separate"/>
+            </w:r>
+            <w:r>
+              <w:rPr>
+                <w:webHidden/>
+              </w:rPr>
+              <w:t>33</w:t>
+            </w:r>
+            <w:r>
+              <w:rPr>
+                <w:webHidden/>
+              </w:rPr>
+              <w:fldChar w:fldCharType="end"/>
+            </w:r>
+          </w:hyperlink>
+        </w:p>
+        <w:p>
+          <w:pPr>
+            <w:pStyle w:val="TM2"/>
+            <w:rPr>
+              <w:rFonts w:asciiTheme="minorHAnsi" w:eastAsiaTheme="minorEastAsia" w:hAnsiTheme="minorHAnsi" w:cstheme="minorBidi"/>
+              <w:color w:val="auto"/>
+              <w:kern w:val="2"/>
+              <w:sz w:val="24"/>
+              <w:szCs w:val="24"/>
+              <w:lang w:eastAsia="fr-FR"/>
+              <w14:ligatures w14:val="standardContextual"/>
+            </w:rPr>
+          </w:pPr>
+          <w:hyperlink w:anchor="_Toc189647781" w:history="1">
+            <w:r>
+              <w:rPr>
+                <w:rStyle w:val="Lienhypertexte"/>
+              </w:rPr>
+              <w:t>5.2</w:t>
+            </w:r>
+            <w:r>
+              <w:rPr>
+                <w:rFonts w:asciiTheme="minorHAnsi" w:eastAsiaTheme="minorEastAsia" w:hAnsiTheme="minorHAnsi" w:cstheme="minorBidi"/>
+                <w:color w:val="auto"/>
+                <w:kern w:val="2"/>
+                <w:sz w:val="24"/>
+                <w:szCs w:val="24"/>
+                <w:lang w:eastAsia="fr-FR"/>
+                <w14:ligatures w14:val="standardContextual"/>
+              </w:rPr>
+              <w:tab/>
+            </w:r>
+            <w:r>
+              <w:rPr>
+                <w:rStyle w:val="Lienhypertexte"/>
               </w:rPr>
               <w:t>Problèmes courants et solutions pour les connexions RDP</w:t>
             </w:r>
@@ -2485,7 +2441,7 @@
               <w:rPr>
                 <w:webHidden/>
               </w:rPr>
-              <w:instrText xml:space="preserve"> PAGEREF _Toc188006297 \h </w:instrText>
+              <w:instrText xml:space="preserve"> PAGEREF _Toc189647781 \h </w:instrText>
             </w:r>
             <w:r>
               <w:rPr>
@@ -2517,7 +2473,6 @@
             <w:pStyle w:val="TM1"/>
             <w:rPr>
               <w:rFonts w:asciiTheme="minorHAnsi" w:eastAsiaTheme="minorEastAsia" w:hAnsiTheme="minorHAnsi" w:cstheme="minorBidi"/>
-              <w:color w:val="000000" w:themeColor="text1"/>
               <w:kern w:val="2"/>
               <w:sz w:val="24"/>
               <w:szCs w:val="24"/>
@@ -2525,18 +2480,16 @@
               <w14:ligatures w14:val="standardContextual"/>
             </w:rPr>
           </w:pPr>
-          <w:hyperlink w:anchor="_Toc188006298" w:history="1">
+          <w:hyperlink w:anchor="_Toc189647782" w:history="1">
             <w:r>
               <w:rPr>
                 <w:rStyle w:val="Lienhypertexte"/>
-                <w:color w:val="000000" w:themeColor="text1"/>
               </w:rPr>
               <w:t>6</w:t>
             </w:r>
             <w:r>
               <w:rPr>
                 <w:rFonts w:asciiTheme="minorHAnsi" w:eastAsiaTheme="minorEastAsia" w:hAnsiTheme="minorHAnsi" w:cstheme="minorBidi"/>
-                <w:color w:val="000000" w:themeColor="text1"/>
                 <w:kern w:val="2"/>
                 <w:sz w:val="24"/>
                 <w:szCs w:val="24"/>
@@ -2548,55 +2501,47 @@
             <w:r>
               <w:rPr>
                 <w:rStyle w:val="Lienhypertexte"/>
-                <w:color w:val="000000" w:themeColor="text1"/>
               </w:rPr>
               <w:t>Accès privé aux ressources SMB</w:t>
             </w:r>
             <w:r>
               <w:rPr>
                 <w:webHidden/>
-                <w:color w:val="000000" w:themeColor="text1"/>
               </w:rPr>
               <w:tab/>
             </w:r>
             <w:r>
               <w:rPr>
                 <w:webHidden/>
-                <w:color w:val="000000" w:themeColor="text1"/>
               </w:rPr>
               <w:fldChar w:fldCharType="begin"/>
             </w:r>
             <w:r>
               <w:rPr>
                 <w:webHidden/>
-                <w:color w:val="000000" w:themeColor="text1"/>
               </w:rPr>
-              <w:instrText xml:space="preserve"> PAGEREF _Toc188006298 \h </w:instrText>
+              <w:instrText xml:space="preserve"> PAGEREF _Toc189647782 \h </w:instrText>
             </w:r>
             <w:r>
               <w:rPr>
                 <w:webHidden/>
-                <w:color w:val="000000" w:themeColor="text1"/>
               </w:rPr>
             </w:r>
             <w:r>
               <w:rPr>
                 <w:webHidden/>
-                <w:color w:val="000000" w:themeColor="text1"/>
               </w:rPr>
               <w:fldChar w:fldCharType="separate"/>
             </w:r>
             <w:r>
               <w:rPr>
                 <w:webHidden/>
-                <w:color w:val="000000" w:themeColor="text1"/>
               </w:rPr>
               <w:t>36</w:t>
             </w:r>
             <w:r>
               <w:rPr>
                 <w:webHidden/>
-                <w:color w:val="000000" w:themeColor="text1"/>
               </w:rPr>
               <w:fldChar w:fldCharType="end"/>
             </w:r>
@@ -2614,7 +2559,7 @@
               <w14:ligatures w14:val="standardContextual"/>
             </w:rPr>
           </w:pPr>
-          <w:hyperlink w:anchor="_Toc188006299" w:history="1">
+          <w:hyperlink w:anchor="_Toc189647783" w:history="1">
             <w:r>
               <w:rPr>
                 <w:rStyle w:val="Lienhypertexte"/>
@@ -2654,7 +2599,7 @@
               <w:rPr>
                 <w:webHidden/>
               </w:rPr>
-              <w:instrText xml:space="preserve"> PAGEREF _Toc188006299 \h </w:instrText>
+              <w:instrText xml:space="preserve"> PAGEREF _Toc189647783 \h </w:instrText>
             </w:r>
             <w:r>
               <w:rPr>
@@ -2703,7 +2648,7 @@
         <w:pStyle w:val="Titre1"/>
       </w:pPr>
       <w:bookmarkStart w:id="0" w:name="_Toc152172699"/>
-      <w:bookmarkStart w:id="1" w:name="_Toc188006277"/>
+      <w:bookmarkStart w:id="1" w:name="_Toc189647761"/>
       <w:r>
         <w:lastRenderedPageBreak/>
         <w:t>Introduction</w:t>
@@ -3297,7 +3242,7 @@
         <w:pStyle w:val="Titre2"/>
       </w:pPr>
       <w:bookmarkStart w:id="3" w:name="_Toc155878556"/>
-      <w:bookmarkStart w:id="4" w:name="_Toc188006278"/>
+      <w:bookmarkStart w:id="4" w:name="_Toc189647762"/>
       <w:r>
         <w:t>Obje</w:t>
       </w:r>
@@ -3486,11 +3431,253 @@
     </w:p>
     <w:p>
       <w:pPr>
+        <w:jc w:val="left"/>
+        <w:rPr>
+          <w:rFonts w:cs="Arial"/>
+        </w:rPr>
+      </w:pPr>
+      <w:r>
+        <w:rPr>
+          <w:rFonts w:cs="Arial"/>
+        </w:rPr>
+        <w:t>Ce guide se présente comme un complément des guides de déploiement Microsoft disponibles </w:t>
+      </w:r>
+      <w:r>
+        <w:rPr>
+          <w:rFonts w:cs="Arial"/>
+        </w:rPr>
+        <w:t xml:space="preserve">sur Microsoft </w:t>
+      </w:r>
+      <w:proofErr w:type="spellStart"/>
+      <w:r>
+        <w:rPr>
+          <w:rFonts w:cs="Arial"/>
+        </w:rPr>
+        <w:t>Learn</w:t>
+      </w:r>
+      <w:proofErr w:type="spellEnd"/>
+      <w:r>
+        <w:rPr>
+          <w:rFonts w:cs="Arial"/>
+        </w:rPr>
+        <w:t> </w:t>
+      </w:r>
+      <w:r>
+        <w:rPr>
+          <w:rFonts w:cs="Arial"/>
+        </w:rPr>
+        <w:t>:</w:t>
+      </w:r>
+    </w:p>
+    <w:p>
+      <w:pPr>
+        <w:pStyle w:val="Paragraphedeliste"/>
+        <w:numPr>
+          <w:ilvl w:val="0"/>
+          <w:numId w:val="100"/>
+        </w:numPr>
+        <w:jc w:val="left"/>
+        <w:rPr>
+          <w:rFonts w:cs="Arial"/>
+        </w:rPr>
+      </w:pPr>
+      <w:r>
+        <w:rPr>
+          <w:rFonts w:ascii="Segoe UI Semibold" w:hAnsi="Segoe UI Semibold" w:cs="Segoe UI Semibold"/>
+        </w:rPr>
+        <w:t>G</w:t>
+      </w:r>
+      <w:r>
+        <w:rPr>
+          <w:rFonts w:ascii="Segoe UI Semibold" w:hAnsi="Segoe UI Semibold" w:cs="Segoe UI Semibold"/>
+        </w:rPr>
+        <w:t>uide de déploiement de Microsoft Global Secure Access</w:t>
+      </w:r>
+      <w:r>
+        <w:rPr>
+          <w:rFonts w:cs="Arial"/>
+        </w:rPr>
+        <w:t xml:space="preserve"> : </w:t>
+      </w:r>
+      <w:hyperlink r:id="rId19" w:history="1">
+        <w:r>
+          <w:rPr>
+            <w:rStyle w:val="Lienhypertexte"/>
+            <w:rFonts w:cs="Arial"/>
+          </w:rPr>
+          <w:t>https://learn.microsoft.com/fr-fr/entra/architecture/gsa-deployment-guide-intro</w:t>
+        </w:r>
+      </w:hyperlink>
+      <w:r>
+        <w:rPr>
+          <w:rFonts w:cs="Arial"/>
+        </w:rPr>
+        <w:t> ;</w:t>
+      </w:r>
+    </w:p>
+    <w:p>
+      <w:pPr>
+        <w:pStyle w:val="Paragraphedeliste"/>
+        <w:numPr>
+          <w:ilvl w:val="0"/>
+          <w:numId w:val="100"/>
+        </w:numPr>
+        <w:jc w:val="left"/>
+        <w:rPr>
+          <w:rFonts w:cs="Arial"/>
+        </w:rPr>
+      </w:pPr>
+      <w:r>
+        <w:rPr>
+          <w:rFonts w:ascii="Segoe UI Semibold" w:hAnsi="Segoe UI Semibold" w:cs="Segoe UI Semibold"/>
+        </w:rPr>
+        <w:t>Guide de déploiement de Microsoft Global Secure Access pour Microsoft Entra Private Access</w:t>
+      </w:r>
+      <w:r>
+        <w:rPr>
+          <w:rFonts w:ascii="Segoe UI Semibold" w:hAnsi="Segoe UI Semibold" w:cs="Segoe UI Semibold"/>
+        </w:rPr>
+        <w:t> </w:t>
+      </w:r>
+      <w:r>
+        <w:rPr>
+          <w:rFonts w:cs="Arial"/>
+        </w:rPr>
+        <w:t xml:space="preserve">: </w:t>
+      </w:r>
+      <w:hyperlink r:id="rId20" w:history="1">
+        <w:r>
+          <w:rPr>
+            <w:rStyle w:val="Lienhypertexte"/>
+            <w:rFonts w:cs="Arial"/>
+          </w:rPr>
+          <w:t>https://learn.microsoft.com/fr-fr/entra/architecture/gsa-deployment-guide-private-access</w:t>
+        </w:r>
+      </w:hyperlink>
+      <w:r>
+        <w:rPr>
+          <w:rFonts w:cs="Arial"/>
+        </w:rPr>
+        <w:t xml:space="preserve">. </w:t>
+      </w:r>
+    </w:p>
+    <w:p>
+      <w:pPr>
+        <w:jc w:val="left"/>
+        <w:rPr>
+          <w:rFonts w:cs="Arial"/>
+        </w:rPr>
+      </w:pPr>
+      <w:r>
+        <w:rPr>
+          <w:rFonts w:cs="Arial"/>
+        </w:rPr>
+        <w:t xml:space="preserve">Le premier guide </w:t>
+      </w:r>
+      <w:r>
+        <w:rPr>
+          <w:rFonts w:cs="Arial"/>
+        </w:rPr>
+        <w:t xml:space="preserve">fournit des conseils pour lancer, planifier, exécuter, surveiller et clôturer </w:t>
+      </w:r>
+      <w:r>
+        <w:rPr>
+          <w:rFonts w:cs="Arial"/>
+        </w:rPr>
+        <w:t xml:space="preserve">un </w:t>
+      </w:r>
+      <w:r>
+        <w:rPr>
+          <w:rFonts w:cs="Arial"/>
+        </w:rPr>
+        <w:t xml:space="preserve">projet de déploiement </w:t>
+      </w:r>
+      <w:r>
+        <w:rPr>
+          <w:rFonts w:cs="Arial"/>
+        </w:rPr>
+        <w:t>d’Accès global sécurisé (</w:t>
+      </w:r>
+      <w:r>
+        <w:rPr>
+          <w:rFonts w:cs="Arial"/>
+        </w:rPr>
+        <w:t>Global Secure Access</w:t>
+      </w:r>
+      <w:r>
+        <w:rPr>
+          <w:rFonts w:cs="Arial"/>
+        </w:rPr>
+        <w:t xml:space="preserve"> ou GSA) et le second </w:t>
+      </w:r>
+      <w:r>
+        <w:rPr>
+          <w:rFonts w:cs="Arial"/>
+        </w:rPr>
+        <w:t>aide</w:t>
+      </w:r>
+      <w:r>
+        <w:rPr>
+          <w:rFonts w:cs="Arial"/>
+        </w:rPr>
+        <w:t xml:space="preserve"> </w:t>
+      </w:r>
+      <w:r>
+        <w:rPr>
+          <w:rFonts w:cs="Arial"/>
+        </w:rPr>
+        <w:t xml:space="preserve">à tester et déployer Microsoft Entra Private Access dans </w:t>
+      </w:r>
+      <w:r>
+        <w:rPr>
+          <w:rFonts w:cs="Arial"/>
+        </w:rPr>
+        <w:t>l’</w:t>
+      </w:r>
+      <w:r>
+        <w:rPr>
+          <w:rFonts w:cs="Arial"/>
+        </w:rPr>
+        <w:t>environnement de production lors de la phase d’exécution d</w:t>
+      </w:r>
+      <w:r>
+        <w:rPr>
+          <w:rFonts w:cs="Arial"/>
+        </w:rPr>
+        <w:t>u</w:t>
+      </w:r>
+      <w:r>
+        <w:rPr>
+          <w:rFonts w:cs="Arial"/>
+        </w:rPr>
+        <w:t xml:space="preserve"> déploiement</w:t>
+      </w:r>
+      <w:r>
+        <w:rPr>
+          <w:rFonts w:cs="Arial"/>
+        </w:rPr>
+        <w:t xml:space="preserve">. </w:t>
+      </w:r>
+      <w:r>
+        <w:rPr>
+          <w:rFonts w:cs="Arial"/>
+        </w:rPr>
+        <w:t>Nous invitons le lectorat à s’y reporter</w:t>
+      </w:r>
+      <w:r>
+        <w:rPr>
+          <w:rFonts w:cs="Arial"/>
+        </w:rPr>
+        <w:t>.</w:t>
+      </w:r>
+    </w:p>
+    <w:p>
+      <w:pPr>
         <w:pStyle w:val="Titre2"/>
       </w:pPr>
       <w:bookmarkStart w:id="5" w:name="_Toc155876914"/>
       <w:bookmarkStart w:id="6" w:name="_Toc155878557"/>
-      <w:bookmarkStart w:id="7" w:name="_Toc188006279"/>
+      <w:bookmarkStart w:id="7" w:name="_Toc189647763"/>
       <w:r>
         <w:t xml:space="preserve">Non-objectifs du </w:t>
       </w:r>
@@ -3754,6 +3941,7 @@
         <w:rPr>
           <w:rFonts w:cs="Arial"/>
         </w:rPr>
+        <w:lastRenderedPageBreak/>
         <w:t>Nous invitons le lectorat à s’y reporter.</w:t>
       </w:r>
     </w:p>
@@ -3835,7 +4023,6 @@
         <w:rPr>
           <w:rFonts w:cs="Arial"/>
         </w:rPr>
-        <w:lastRenderedPageBreak/>
         <w:t>La mise en œuvre des politiques d’accès conditionnel</w:t>
       </w:r>
       <w:r>
@@ -3903,7 +4090,7 @@
       <w:pPr>
         <w:pStyle w:val="Titre1"/>
       </w:pPr>
-      <w:bookmarkStart w:id="8" w:name="_Toc188006280"/>
+      <w:bookmarkStart w:id="8" w:name="_Toc189647764"/>
       <w:bookmarkEnd w:id="2"/>
       <w:r>
         <w:lastRenderedPageBreak/>
@@ -3921,7 +4108,7 @@
       <w:r>
         <w:t xml:space="preserve">Basé sur les principes Zero Trust, </w:t>
       </w:r>
-      <w:hyperlink r:id="rId19" w:tgtFrame="_blank" w:history="1">
+      <w:hyperlink r:id="rId21" w:tgtFrame="_blank" w:history="1">
         <w:r>
           <w:rPr>
             <w:rStyle w:val="Lienhypertexte"/>
@@ -4120,7 +4307,7 @@
                     </pic:cNvPicPr>
                   </pic:nvPicPr>
                   <pic:blipFill>
-                    <a:blip r:embed="rId20">
+                    <a:blip r:embed="rId22">
                       <a:extLst>
                         <a:ext uri="{28A0092B-C50C-407E-A947-70E740481C1C}">
                           <a14:useLocalDpi xmlns:a14="http://schemas.microsoft.com/office/drawing/2010/main" val="0"/>
@@ -4272,7 +4459,7 @@
       <w:r>
         <w:t xml:space="preserve">à </w:t>
       </w:r>
-      <w:hyperlink r:id="rId21" w:history="1">
+      <w:hyperlink r:id="rId23" w:history="1">
         <w:r>
           <w:rPr>
             <w:rStyle w:val="Lienhypertexte"/>
@@ -4336,7 +4523,7 @@
         </w:rPr>
         <w:t xml:space="preserve">: </w:t>
       </w:r>
-      <w:hyperlink r:id="rId22" w:history="1">
+      <w:hyperlink r:id="rId24" w:history="1">
         <w:r>
           <w:rPr>
             <w:rStyle w:val="Lienhypertexte"/>
@@ -4374,7 +4561,7 @@
       <w:r>
         <w:t xml:space="preserve">: </w:t>
       </w:r>
-      <w:hyperlink r:id="rId23" w:history="1">
+      <w:hyperlink r:id="rId25" w:history="1">
         <w:r>
           <w:rPr>
             <w:rStyle w:val="Lienhypertexte"/>
@@ -4403,7 +4590,7 @@
       <w:r>
         <w:t xml:space="preserve"> : </w:t>
       </w:r>
-      <w:hyperlink r:id="rId24" w:history="1">
+      <w:hyperlink r:id="rId26" w:history="1">
         <w:r>
           <w:rPr>
             <w:rStyle w:val="Lienhypertexte"/>
@@ -4419,7 +4606,7 @@
       <w:pPr>
         <w:pStyle w:val="Titre2"/>
       </w:pPr>
-      <w:bookmarkStart w:id="9" w:name="_Toc188006281"/>
+      <w:bookmarkStart w:id="9" w:name="_Toc189647765"/>
       <w:r>
         <w:t>Appliquer l'accès conditionnel à toutes les ressources privées</w:t>
       </w:r>
@@ -4844,7 +5031,7 @@
                     </pic:cNvPicPr>
                   </pic:nvPicPr>
                   <pic:blipFill>
-                    <a:blip r:embed="rId25">
+                    <a:blip r:embed="rId27">
                       <a:extLst>
                         <a:ext uri="{28A0092B-C50C-407E-A947-70E740481C1C}">
                           <a14:useLocalDpi xmlns:a14="http://schemas.microsoft.com/office/drawing/2010/main" val="0"/>
@@ -5038,7 +5225,7 @@
       <w:r>
         <w:t xml:space="preserve"> : </w:t>
       </w:r>
-      <w:hyperlink r:id="rId26" w:history="1">
+      <w:hyperlink r:id="rId28" w:history="1">
         <w:r>
           <w:rPr>
             <w:rStyle w:val="Lienhypertexte"/>
@@ -5075,7 +5262,7 @@
         </w:rPr>
         <w:t xml:space="preserve">: </w:t>
       </w:r>
-      <w:hyperlink r:id="rId27" w:history="1">
+      <w:hyperlink r:id="rId29" w:history="1">
         <w:r>
           <w:rPr>
             <w:rStyle w:val="Lienhypertexte"/>
@@ -5102,7 +5289,7 @@
       <w:pPr>
         <w:pStyle w:val="Titre2"/>
       </w:pPr>
-      <w:bookmarkStart w:id="10" w:name="_Toc188006282"/>
+      <w:bookmarkStart w:id="10" w:name="_Toc189647766"/>
       <w:r>
         <w:lastRenderedPageBreak/>
         <w:t>Offrir un accès transparent aux applications et ressources privées</w:t>
@@ -5203,7 +5390,7 @@
                     <pic:cNvPicPr/>
                   </pic:nvPicPr>
                   <pic:blipFill>
-                    <a:blip r:embed="rId28"/>
+                    <a:blip r:embed="rId30"/>
                     <a:stretch>
                       <a:fillRect/>
                     </a:stretch>
@@ -5297,7 +5484,7 @@
         </w:rPr>
         <w:t xml:space="preserve">: </w:t>
       </w:r>
-      <w:hyperlink r:id="rId29" w:history="1">
+      <w:hyperlink r:id="rId31" w:history="1">
         <w:r>
           <w:rPr>
             <w:rStyle w:val="Lienhypertexte"/>
@@ -5317,7 +5504,7 @@
       <w:pPr>
         <w:pStyle w:val="Titre2"/>
       </w:pPr>
-      <w:bookmarkStart w:id="11" w:name="_Toc188006283"/>
+      <w:bookmarkStart w:id="11" w:name="_Toc189647767"/>
       <w:r>
         <w:t>Moderniser l’accès aux applications privées</w:t>
       </w:r>
@@ -5489,7 +5676,7 @@
                     </pic:cNvPicPr>
                   </pic:nvPicPr>
                   <pic:blipFill>
-                    <a:blip r:embed="rId30">
+                    <a:blip r:embed="rId32">
                       <a:extLst>
                         <a:ext uri="{28A0092B-C50C-407E-A947-70E740481C1C}">
                           <a14:useLocalDpi xmlns:a14="http://schemas.microsoft.com/office/drawing/2010/main" val="0"/>
@@ -5616,7 +5803,7 @@
       <w:pPr>
         <w:pStyle w:val="Titre2"/>
       </w:pPr>
-      <w:bookmarkStart w:id="12" w:name="_Toc188006284"/>
+      <w:bookmarkStart w:id="12" w:name="_Toc189647768"/>
       <w:r>
         <w:t xml:space="preserve">Mettre en œuvre un </w:t>
       </w:r>
@@ -5768,7 +5955,7 @@
       <w:r>
         <w:t xml:space="preserve"> </w:t>
       </w:r>
-      <w:hyperlink r:id="rId31" w:history="1">
+      <w:hyperlink r:id="rId33" w:history="1">
         <w:r>
           <w:rPr>
             <w:rStyle w:val="Lienhypertexte"/>
@@ -5814,7 +6001,7 @@
       <w:bookmarkStart w:id="13" w:name="_Ref184917378"/>
       <w:bookmarkStart w:id="14" w:name="_Ref184917384"/>
       <w:bookmarkStart w:id="15" w:name="_Ref184917388"/>
-      <w:bookmarkStart w:id="16" w:name="_Toc188006285"/>
+      <w:bookmarkStart w:id="16" w:name="_Toc189647769"/>
       <w:r>
         <w:lastRenderedPageBreak/>
         <w:t>Configuration</w:t>
@@ -6253,7 +6440,7 @@
                     <pic:cNvPicPr/>
                   </pic:nvPicPr>
                   <pic:blipFill>
-                    <a:blip r:embed="rId32"/>
+                    <a:blip r:embed="rId34"/>
                     <a:stretch>
                       <a:fillRect/>
                     </a:stretch>
@@ -6593,7 +6780,7 @@
                     <pic:cNvPicPr/>
                   </pic:nvPicPr>
                   <pic:blipFill>
-                    <a:blip r:embed="rId33"/>
+                    <a:blip r:embed="rId35"/>
                     <a:stretch>
                       <a:fillRect/>
                     </a:stretch>
@@ -6862,7 +7049,7 @@
       <w:bookmarkStart w:id="17" w:name="_Ref184917577"/>
       <w:bookmarkStart w:id="18" w:name="_Ref184917585"/>
       <w:bookmarkStart w:id="19" w:name="_Ref184917591"/>
-      <w:bookmarkStart w:id="20" w:name="_Toc188006286"/>
+      <w:bookmarkStart w:id="20" w:name="_Toc189647770"/>
       <w:r>
         <w:t>Prise en compte des prérequis</w:t>
       </w:r>
@@ -6985,7 +7172,7 @@
       <w:r>
         <w:t xml:space="preserve">r les offres et prix de Microsoft Entra : </w:t>
       </w:r>
-      <w:hyperlink r:id="rId34" w:history="1">
+      <w:hyperlink r:id="rId36" w:history="1">
         <w:r>
           <w:rPr>
             <w:rStyle w:val="Lienhypertexte"/>
@@ -7025,7 +7212,7 @@
       <w:r>
         <w:t xml:space="preserve">, se rendre sur </w:t>
       </w:r>
-      <w:hyperlink r:id="rId35" w:history="1">
+      <w:hyperlink r:id="rId37" w:history="1">
         <w:r>
           <w:rPr>
             <w:rStyle w:val="Lienhypertexte"/>
@@ -7048,7 +7235,7 @@
       <w:r>
         <w:t>inscrire à une </w:t>
       </w:r>
-      <w:hyperlink r:id="rId36" w:tgtFrame="_blank" w:history="1">
+      <w:hyperlink r:id="rId38" w:tgtFrame="_blank" w:history="1">
         <w:r>
           <w:rPr>
             <w:rStyle w:val="Lienhypertexte"/>
@@ -7074,7 +7261,7 @@
       <w:r>
         <w:t xml:space="preserve">. Se rendre pour cela sur </w:t>
       </w:r>
-      <w:hyperlink r:id="rId37" w:history="1">
+      <w:hyperlink r:id="rId39" w:history="1">
         <w:r>
           <w:rPr>
             <w:rStyle w:val="Lienhypertexte"/>
@@ -7134,7 +7321,7 @@
       <w:r>
         <w:t xml:space="preserve"> : </w:t>
       </w:r>
-      <w:hyperlink r:id="rId38" w:history="1">
+      <w:hyperlink r:id="rId40" w:history="1">
         <w:r>
           <w:rPr>
             <w:rStyle w:val="Lienhypertexte"/>
@@ -7422,7 +7609,7 @@
         </w:rPr>
         <w:t xml:space="preserve"> : </w:t>
       </w:r>
-      <w:hyperlink r:id="rId39" w:anchor="global-secure-access-administrator" w:history="1">
+      <w:hyperlink r:id="rId41" w:anchor="global-secure-access-administrator" w:history="1">
         <w:r>
           <w:rPr>
             <w:rStyle w:val="Lienhypertexte"/>
@@ -7462,7 +7649,7 @@
         </w:rPr>
         <w:t xml:space="preserve">’application : </w:t>
       </w:r>
-      <w:hyperlink r:id="rId40" w:anchor="application-administrator" w:history="1">
+      <w:hyperlink r:id="rId42" w:anchor="application-administrator" w:history="1">
         <w:r>
           <w:rPr>
             <w:rStyle w:val="Lienhypertexte"/>
@@ -7502,7 +7689,7 @@
         </w:rPr>
         <w:t xml:space="preserve"> : </w:t>
       </w:r>
-      <w:hyperlink r:id="rId41" w:anchor="conditional-access-administrator" w:history="1">
+      <w:hyperlink r:id="rId43" w:anchor="conditional-access-administrator" w:history="1">
         <w:r>
           <w:rPr>
             <w:rStyle w:val="Lienhypertexte"/>
@@ -7530,7 +7717,7 @@
           <w:lang w:eastAsia="en-US"/>
         </w:rPr>
       </w:pPr>
-      <w:bookmarkStart w:id="21" w:name="_Toc188006287"/>
+      <w:bookmarkStart w:id="21" w:name="_Toc189647771"/>
       <w:r>
         <w:rPr>
           <w:rStyle w:val="lev"/>
@@ -7612,7 +7799,7 @@
       <w:bookmarkStart w:id="22" w:name="_Ref184914856"/>
       <w:bookmarkStart w:id="23" w:name="_Ref184914871"/>
       <w:bookmarkStart w:id="24" w:name="_Ref184914895"/>
-      <w:bookmarkStart w:id="25" w:name="_Toc188006288"/>
+      <w:bookmarkStart w:id="25" w:name="_Toc189647772"/>
       <w:r>
         <w:rPr>
           <w:rStyle w:val="lev"/>
@@ -7667,7 +7854,7 @@
       <w:r>
         <w:t xml:space="preserve"> à l’adresse Internet </w:t>
       </w:r>
-      <w:hyperlink r:id="rId42" w:anchor="view/Microsoft_AAD_IAM/TenantOverview.ReactView" w:history="1">
+      <w:hyperlink r:id="rId44" w:anchor="view/Microsoft_AAD_IAM/TenantOverview.ReactView" w:history="1">
         <w:r>
           <w:rPr>
             <w:rStyle w:val="Lienhypertexte"/>
@@ -8037,7 +8224,7 @@
                     <pic:cNvPicPr/>
                   </pic:nvPicPr>
                   <pic:blipFill>
-                    <a:blip r:embed="rId43"/>
+                    <a:blip r:embed="rId45"/>
                     <a:stretch>
                       <a:fillRect/>
                     </a:stretch>
@@ -8131,7 +8318,7 @@
                     <pic:cNvPicPr/>
                   </pic:nvPicPr>
                   <pic:blipFill>
-                    <a:blip r:embed="rId44"/>
+                    <a:blip r:embed="rId46"/>
                     <a:stretch>
                       <a:fillRect/>
                     </a:stretch>
@@ -8250,7 +8437,7 @@
           <w:lang w:eastAsia="en-US"/>
         </w:rPr>
       </w:pPr>
-      <w:bookmarkStart w:id="26" w:name="_Toc188006289"/>
+      <w:bookmarkStart w:id="26" w:name="_Toc189647773"/>
       <w:r>
         <w:rPr>
           <w:rStyle w:val="lev"/>
@@ -8701,7 +8888,7 @@
       <w:r>
         <w:t xml:space="preserve">sécurisé : </w:t>
       </w:r>
-      <w:hyperlink r:id="rId45" w:history="1">
+      <w:hyperlink r:id="rId47" w:history="1">
         <w:r>
           <w:rPr>
             <w:rStyle w:val="Lienhypertexte"/>
@@ -9130,7 +9317,7 @@
                     <pic:cNvPicPr/>
                   </pic:nvPicPr>
                   <pic:blipFill>
-                    <a:blip r:embed="rId46"/>
+                    <a:blip r:embed="rId48"/>
                     <a:stretch>
                       <a:fillRect/>
                     </a:stretch>
@@ -9222,7 +9409,7 @@
                     <pic:cNvPicPr/>
                   </pic:nvPicPr>
                   <pic:blipFill>
-                    <a:blip r:embed="rId47"/>
+                    <a:blip r:embed="rId49"/>
                     <a:stretch>
                       <a:fillRect/>
                     </a:stretch>
@@ -9397,7 +9584,7 @@
                     <pic:cNvPicPr/>
                   </pic:nvPicPr>
                   <pic:blipFill>
-                    <a:blip r:embed="rId48"/>
+                    <a:blip r:embed="rId50"/>
                     <a:stretch>
                       <a:fillRect/>
                     </a:stretch>
@@ -9806,7 +9993,7 @@
         </w:rPr>
         <w:t xml:space="preserve"> : </w:t>
       </w:r>
-      <w:hyperlink r:id="rId49" w:history="1">
+      <w:hyperlink r:id="rId51" w:history="1">
         <w:r>
           <w:rPr>
             <w:rStyle w:val="Lienhypertexte"/>
@@ -10136,7 +10323,7 @@
         </w:rPr>
         <w:t xml:space="preserve"> : </w:t>
       </w:r>
-      <w:hyperlink r:id="rId50" w:history="1">
+      <w:hyperlink r:id="rId52" w:history="1">
         <w:r>
           <w:rPr>
             <w:rStyle w:val="Lienhypertexte"/>
@@ -10176,7 +10363,7 @@
         </w:rPr>
         <w:t xml:space="preserve">a : </w:t>
       </w:r>
-      <w:hyperlink r:id="rId51" w:history="1">
+      <w:hyperlink r:id="rId53" w:history="1">
         <w:r>
           <w:rPr>
             <w:rStyle w:val="Lienhypertexte"/>
@@ -10216,7 +10403,7 @@
         </w:rPr>
         <w:t xml:space="preserve"> : </w:t>
       </w:r>
-      <w:hyperlink r:id="rId52" w:history="1">
+      <w:hyperlink r:id="rId54" w:history="1">
         <w:r>
           <w:rPr>
             <w:rStyle w:val="Lienhypertexte"/>
@@ -10256,7 +10443,7 @@
         </w:rPr>
         <w:t xml:space="preserve"> : </w:t>
       </w:r>
-      <w:hyperlink r:id="rId53" w:history="1">
+      <w:hyperlink r:id="rId55" w:history="1">
         <w:r>
           <w:rPr>
             <w:rStyle w:val="Lienhypertexte"/>
@@ -11039,7 +11226,7 @@
                     <pic:cNvPicPr/>
                   </pic:nvPicPr>
                   <pic:blipFill>
-                    <a:blip r:embed="rId54"/>
+                    <a:blip r:embed="rId56"/>
                     <a:stretch>
                       <a:fillRect/>
                     </a:stretch>
@@ -11126,7 +11313,7 @@
                     <pic:cNvPicPr/>
                   </pic:nvPicPr>
                   <pic:blipFill>
-                    <a:blip r:embed="rId55"/>
+                    <a:blip r:embed="rId57"/>
                     <a:stretch>
                       <a:fillRect/>
                     </a:stretch>
@@ -12945,7 +13132,7 @@
         </w:rPr>
         <w:t xml:space="preserve"> Private Access : </w:t>
       </w:r>
-      <w:hyperlink r:id="rId56" w:history="1">
+      <w:hyperlink r:id="rId58" w:history="1">
         <w:r>
           <w:rPr>
             <w:rStyle w:val="Lienhypertexte"/>
@@ -13073,7 +13260,7 @@
                     <pic:cNvPicPr/>
                   </pic:nvPicPr>
                   <pic:blipFill>
-                    <a:blip r:embed="rId57"/>
+                    <a:blip r:embed="rId59"/>
                     <a:stretch>
                       <a:fillRect/>
                     </a:stretch>
@@ -13165,7 +13352,7 @@
                     <pic:cNvPicPr/>
                   </pic:nvPicPr>
                   <pic:blipFill>
-                    <a:blip r:embed="rId58"/>
+                    <a:blip r:embed="rId60"/>
                     <a:stretch>
                       <a:fillRect/>
                     </a:stretch>
@@ -13258,7 +13445,7 @@
                     <pic:cNvPicPr/>
                   </pic:nvPicPr>
                   <pic:blipFill>
-                    <a:blip r:embed="rId59"/>
+                    <a:blip r:embed="rId61"/>
                     <a:stretch>
                       <a:fillRect/>
                     </a:stretch>
@@ -13750,7 +13937,7 @@
                     <pic:cNvPicPr/>
                   </pic:nvPicPr>
                   <pic:blipFill>
-                    <a:blip r:embed="rId60"/>
+                    <a:blip r:embed="rId62"/>
                     <a:stretch>
                       <a:fillRect/>
                     </a:stretch>
@@ -14069,7 +14256,7 @@
         </w:rPr>
         <w:t xml:space="preserve"> : </w:t>
       </w:r>
-      <w:hyperlink r:id="rId61" w:history="1">
+      <w:hyperlink r:id="rId63" w:history="1">
         <w:r>
           <w:rPr>
             <w:rStyle w:val="Lienhypertexte"/>
@@ -14350,7 +14537,7 @@
       <w:r>
         <w:t xml:space="preserve"> à l’adresse Internet </w:t>
       </w:r>
-      <w:hyperlink r:id="rId62" w:anchor="view/Microsoft_AAD_IAM/TenantOverview.ReactView" w:history="1">
+      <w:hyperlink r:id="rId64" w:anchor="view/Microsoft_AAD_IAM/TenantOverview.ReactView" w:history="1">
         <w:r>
           <w:rPr>
             <w:rStyle w:val="Lienhypertexte"/>
@@ -14746,7 +14933,7 @@
         </w:rPr>
         <w:t xml:space="preserve">Private Access : </w:t>
       </w:r>
-      <w:hyperlink r:id="rId63" w:history="1">
+      <w:hyperlink r:id="rId65" w:history="1">
         <w:r>
           <w:rPr>
             <w:rStyle w:val="Lienhypertexte"/>
@@ -14786,7 +14973,7 @@
         </w:rPr>
         <w:t xml:space="preserve"> : </w:t>
       </w:r>
-      <w:hyperlink r:id="rId64" w:history="1">
+      <w:hyperlink r:id="rId66" w:history="1">
         <w:r>
           <w:rPr>
             <w:rStyle w:val="Lienhypertexte"/>
@@ -15056,7 +15243,7 @@
       <w:r>
         <w:t xml:space="preserve"> à l’adresse Internet </w:t>
       </w:r>
-      <w:hyperlink r:id="rId65" w:anchor="view/Microsoft_AAD_IAM/TenantOverview.ReactView" w:history="1">
+      <w:hyperlink r:id="rId67" w:anchor="view/Microsoft_AAD_IAM/TenantOverview.ReactView" w:history="1">
         <w:r>
           <w:rPr>
             <w:rStyle w:val="Lienhypertexte"/>
@@ -15284,7 +15471,7 @@
         </w:rPr>
         <w:t xml:space="preserve"> : </w:t>
       </w:r>
-      <w:hyperlink r:id="rId66" w:history="1">
+      <w:hyperlink r:id="rId68" w:history="1">
         <w:r>
           <w:rPr>
             <w:rStyle w:val="Lienhypertexte"/>
@@ -15315,7 +15502,7 @@
       <w:bookmarkStart w:id="33" w:name="_Ref184914864"/>
       <w:bookmarkStart w:id="34" w:name="_Ref184914878"/>
       <w:bookmarkStart w:id="35" w:name="_Ref184914889"/>
-      <w:bookmarkStart w:id="36" w:name="_Toc188006290"/>
+      <w:bookmarkStart w:id="36" w:name="_Toc189647774"/>
       <w:r>
         <w:rPr>
           <w:rStyle w:val="lev"/>
@@ -15372,7 +15559,7 @@
         </w:rPr>
         <w:t>Pour configurer l'accès par application, vous devez disposer d'un groupe de connecteurs avec au moins un connecteur </w:t>
       </w:r>
-      <w:hyperlink r:id="rId67" w:history="1">
+      <w:hyperlink r:id="rId69" w:history="1">
         <w:r>
           <w:rPr>
             <w:rStyle w:val="Lienhypertexte"/>
@@ -15737,7 +15924,7 @@
       <w:r>
         <w:t xml:space="preserve">: </w:t>
       </w:r>
-      <w:hyperlink r:id="rId68" w:history="1">
+      <w:hyperlink r:id="rId70" w:history="1">
         <w:r>
           <w:rPr>
             <w:rStyle w:val="Lienhypertexte"/>
@@ -16667,7 +16854,7 @@
                     <pic:cNvPicPr/>
                   </pic:nvPicPr>
                   <pic:blipFill>
-                    <a:blip r:embed="rId69"/>
+                    <a:blip r:embed="rId71"/>
                     <a:stretch>
                       <a:fillRect/>
                     </a:stretch>
@@ -16776,7 +16963,7 @@
                     <pic:cNvPicPr/>
                   </pic:nvPicPr>
                   <pic:blipFill>
-                    <a:blip r:embed="rId55"/>
+                    <a:blip r:embed="rId57"/>
                     <a:stretch>
                       <a:fillRect/>
                     </a:stretch>
@@ -17733,7 +17920,7 @@
                     <pic:cNvPicPr/>
                   </pic:nvPicPr>
                   <pic:blipFill>
-                    <a:blip r:embed="rId70"/>
+                    <a:blip r:embed="rId72"/>
                     <a:stretch>
                       <a:fillRect/>
                     </a:stretch>
@@ -18191,7 +18378,7 @@
         <w:pStyle w:val="Titre1"/>
         <w:jc w:val="both"/>
       </w:pPr>
-      <w:bookmarkStart w:id="38" w:name="_Toc188006291"/>
+      <w:bookmarkStart w:id="38" w:name="_Toc189647775"/>
       <w:r>
         <w:lastRenderedPageBreak/>
         <w:t>Configuration de</w:t>
@@ -18205,7 +18392,7 @@
       <w:pPr>
         <w:pStyle w:val="Titre2"/>
       </w:pPr>
-      <w:bookmarkStart w:id="39" w:name="_Toc188006292"/>
+      <w:bookmarkStart w:id="39" w:name="_Toc189647776"/>
       <w:r>
         <w:t xml:space="preserve">Mise en œuvre </w:t>
       </w:r>
@@ -18716,7 +18903,7 @@
         </w:rPr>
         <w:t xml:space="preserve">: </w:t>
       </w:r>
-      <w:hyperlink r:id="rId71" w:history="1">
+      <w:hyperlink r:id="rId73" w:history="1">
         <w:r>
           <w:rPr>
             <w:rStyle w:val="Lienhypertexte"/>
@@ -18748,7 +18935,7 @@
       <w:r>
         <w:t xml:space="preserve"> : </w:t>
       </w:r>
-      <w:hyperlink r:id="rId72" w:history="1">
+      <w:hyperlink r:id="rId74" w:history="1">
         <w:r>
           <w:rPr>
             <w:rStyle w:val="Lienhypertexte"/>
@@ -19190,35 +19377,7 @@
           <w:rFonts w:ascii="Segoe UI Semibold" w:hAnsi="Segoe UI Semibold" w:cs="Segoe UI Semibold"/>
           <w:color w:val="000000" w:themeColor="text1"/>
         </w:rPr>
-        <w:t>Appareil</w:t>
-      </w:r>
-      <w:r>
-        <w:rPr>
-          <w:rFonts w:ascii="Segoe UI Semibold" w:hAnsi="Segoe UI Semibold" w:cs="Segoe UI Semibold"/>
-          <w:color w:val="000000" w:themeColor="text1"/>
-        </w:rPr>
-        <w:t>s</w:t>
-      </w:r>
-      <w:r>
-        <w:rPr>
-          <w:rFonts w:ascii="Segoe UI Semibold" w:hAnsi="Segoe UI Semibold" w:cs="Segoe UI Semibold"/>
-          <w:color w:val="000000" w:themeColor="text1"/>
-        </w:rPr>
-        <w:t xml:space="preserve"> </w:t>
-      </w:r>
-      <w:r>
-        <w:rPr>
-          <w:rFonts w:ascii="Segoe UI Semibold" w:hAnsi="Segoe UI Semibold" w:cs="Segoe UI Semibold"/>
-          <w:color w:val="000000" w:themeColor="text1"/>
-        </w:rPr>
-        <w:t>i</w:t>
-      </w:r>
-      <w:r>
-        <w:rPr>
-          <w:rFonts w:ascii="Segoe UI Semibold" w:hAnsi="Segoe UI Semibold" w:cs="Segoe UI Semibold"/>
-          <w:color w:val="000000" w:themeColor="text1"/>
-        </w:rPr>
-        <w:t>nscrit</w:t>
+        <w:t>Appareils inscrit</w:t>
       </w:r>
       <w:r>
         <w:rPr>
@@ -19417,49 +19576,7 @@
           <w:rFonts w:ascii="Segoe UI Semibold" w:hAnsi="Segoe UI Semibold" w:cs="Segoe UI Semibold"/>
           <w:color w:val="000000" w:themeColor="text1"/>
         </w:rPr>
-        <w:t>Appareil</w:t>
-      </w:r>
-      <w:r>
-        <w:rPr>
-          <w:rFonts w:ascii="Segoe UI Semibold" w:hAnsi="Segoe UI Semibold" w:cs="Segoe UI Semibold"/>
-          <w:color w:val="000000" w:themeColor="text1"/>
-        </w:rPr>
-        <w:t>s</w:t>
-      </w:r>
-      <w:r>
-        <w:rPr>
-          <w:rFonts w:ascii="Segoe UI Semibold" w:hAnsi="Segoe UI Semibold" w:cs="Segoe UI Semibold"/>
-          <w:color w:val="000000" w:themeColor="text1"/>
-        </w:rPr>
-        <w:t xml:space="preserve"> </w:t>
-      </w:r>
-      <w:r>
-        <w:rPr>
-          <w:rFonts w:ascii="Segoe UI Semibold" w:hAnsi="Segoe UI Semibold" w:cs="Segoe UI Semibold"/>
-          <w:color w:val="000000" w:themeColor="text1"/>
-        </w:rPr>
-        <w:t>j</w:t>
-      </w:r>
-      <w:r>
-        <w:rPr>
-          <w:rFonts w:ascii="Segoe UI Semibold" w:hAnsi="Segoe UI Semibold" w:cs="Segoe UI Semibold"/>
-          <w:color w:val="000000" w:themeColor="text1"/>
-        </w:rPr>
-        <w:t>oint</w:t>
-      </w:r>
-      <w:r>
-        <w:rPr>
-          <w:rFonts w:ascii="Segoe UI Semibold" w:hAnsi="Segoe UI Semibold" w:cs="Segoe UI Semibold"/>
-          <w:color w:val="000000" w:themeColor="text1"/>
-        </w:rPr>
-        <w:t>s</w:t>
-      </w:r>
-      <w:r>
-        <w:rPr>
-          <w:rFonts w:ascii="Segoe UI Semibold" w:hAnsi="Segoe UI Semibold" w:cs="Segoe UI Semibold"/>
-          <w:color w:val="000000" w:themeColor="text1"/>
-        </w:rPr>
-        <w:t xml:space="preserve"> à Entra ID</w:t>
+        <w:t>Appareils joints à Entra ID</w:t>
       </w:r>
       <w:r>
         <w:rPr>
@@ -19644,7 +19761,7 @@
       <w:r>
         <w:t xml:space="preserve"> : </w:t>
       </w:r>
-      <w:hyperlink r:id="rId73" w:history="1">
+      <w:hyperlink r:id="rId75" w:history="1">
         <w:r>
           <w:rPr>
             <w:rStyle w:val="Lienhypertexte"/>
@@ -19672,7 +19789,7 @@
       <w:r>
         <w:t xml:space="preserve"> : </w:t>
       </w:r>
-      <w:hyperlink r:id="rId74" w:history="1">
+      <w:hyperlink r:id="rId76" w:history="1">
         <w:r>
           <w:rPr>
             <w:rStyle w:val="Lienhypertexte"/>
@@ -19712,7 +19829,7 @@
         </w:rPr>
         <w:t xml:space="preserve">: </w:t>
       </w:r>
-      <w:hyperlink r:id="rId75" w:history="1">
+      <w:hyperlink r:id="rId77" w:history="1">
         <w:r>
           <w:rPr>
             <w:rStyle w:val="Lienhypertexte"/>
@@ -19869,7 +19986,7 @@
         </w:rPr>
         <w:t xml:space="preserve">: </w:t>
       </w:r>
-      <w:hyperlink r:id="rId76" w:anchor="secure-dns-disabled-in-browsers-microsoft-edge-chrome-firefox" w:history="1">
+      <w:hyperlink r:id="rId78" w:anchor="secure-dns-disabled-in-browsers-microsoft-edge-chrome-firefox" w:history="1">
         <w:r>
           <w:rPr>
             <w:rStyle w:val="Lienhypertexte"/>
@@ -20565,7 +20682,7 @@
         </w:rPr>
         <w:t xml:space="preserve"> : </w:t>
       </w:r>
-      <w:hyperlink r:id="rId77" w:history="1">
+      <w:hyperlink r:id="rId79" w:history="1">
         <w:r>
           <w:rPr>
             <w:rStyle w:val="Lienhypertexte"/>
@@ -21131,7 +21248,7 @@
       <w:r>
         <w:t xml:space="preserve"> à l’adresse Internet </w:t>
       </w:r>
-      <w:hyperlink r:id="rId78" w:anchor="view/Microsoft_AAD_IAM/TenantOverview.ReactView" w:history="1">
+      <w:hyperlink r:id="rId80" w:anchor="view/Microsoft_AAD_IAM/TenantOverview.ReactView" w:history="1">
         <w:r>
           <w:rPr>
             <w:rStyle w:val="Lienhypertexte"/>
@@ -21274,7 +21391,7 @@
                     <pic:cNvPicPr/>
                   </pic:nvPicPr>
                   <pic:blipFill>
-                    <a:blip r:embed="rId79"/>
+                    <a:blip r:embed="rId81"/>
                     <a:stretch>
                       <a:fillRect/>
                     </a:stretch>
@@ -21460,7 +21577,7 @@
                     <pic:cNvPicPr/>
                   </pic:nvPicPr>
                   <pic:blipFill>
-                    <a:blip r:embed="rId80"/>
+                    <a:blip r:embed="rId82"/>
                     <a:stretch>
                       <a:fillRect/>
                     </a:stretch>
@@ -22053,7 +22170,7 @@
       <w:r>
         <w:t xml:space="preserve">: </w:t>
       </w:r>
-      <w:hyperlink r:id="rId81" w:history="1">
+      <w:hyperlink r:id="rId83" w:history="1">
         <w:r>
           <w:rPr>
             <w:rStyle w:val="Lienhypertexte"/>
@@ -22090,7 +22207,7 @@
         </w:rPr>
         <w:t xml:space="preserve">: </w:t>
       </w:r>
-      <w:hyperlink r:id="rId82" w:history="1">
+      <w:hyperlink r:id="rId84" w:history="1">
         <w:r>
           <w:rPr>
             <w:rStyle w:val="Lienhypertexte"/>
@@ -22121,7 +22238,7 @@
       <w:r>
         <w:t xml:space="preserve"> : </w:t>
       </w:r>
-      <w:hyperlink r:id="rId83" w:history="1">
+      <w:hyperlink r:id="rId85" w:history="1">
         <w:r>
           <w:rPr>
             <w:rStyle w:val="Lienhypertexte"/>
@@ -22149,7 +22266,7 @@
       <w:r>
         <w:t xml:space="preserve">  : </w:t>
       </w:r>
-      <w:hyperlink r:id="rId84" w:history="1">
+      <w:hyperlink r:id="rId86" w:history="1">
         <w:r>
           <w:rPr>
             <w:rStyle w:val="Lienhypertexte"/>
@@ -22177,7 +22294,7 @@
       <w:r>
         <w:t xml:space="preserve">: </w:t>
       </w:r>
-      <w:hyperlink r:id="rId85" w:history="1">
+      <w:hyperlink r:id="rId87" w:history="1">
         <w:r>
           <w:rPr>
             <w:rStyle w:val="Lienhypertexte"/>
@@ -22205,7 +22322,7 @@
       <w:r>
         <w:t xml:space="preserve"> : </w:t>
       </w:r>
-      <w:hyperlink r:id="rId86" w:history="1">
+      <w:hyperlink r:id="rId88" w:history="1">
         <w:r>
           <w:rPr>
             <w:rStyle w:val="Lienhypertexte"/>
@@ -22221,7 +22338,7 @@
       <w:pPr>
         <w:pStyle w:val="Titre2"/>
       </w:pPr>
-      <w:bookmarkStart w:id="41" w:name="_Toc188006293"/>
+      <w:bookmarkStart w:id="41" w:name="_Toc189647777"/>
       <w:r>
         <w:t>Considérations relatives à l’utilisation de Kerberos pour l’authentification unique (SSO)</w:t>
       </w:r>
@@ -22319,7 +22436,7 @@
         </w:rPr>
         <w:t xml:space="preserve">: </w:t>
       </w:r>
-      <w:hyperlink r:id="rId87" w:history="1">
+      <w:hyperlink r:id="rId89" w:history="1">
         <w:r>
           <w:rPr>
             <w:rStyle w:val="Lienhypertexte"/>
@@ -22384,7 +22501,7 @@
         </w:rPr>
         <w:t>recommandé. Les appareils utilisant l’approbation Kerberos cloud obtiennent un ticket TGT utilisé pour l’authentification unique. Pour en savoir plus sur l’approbation Kerberos cloud, consultez </w:t>
       </w:r>
-      <w:hyperlink r:id="rId88" w:anchor="use-sso-to-sign-in-to-on-premises-resources-by-using-fido2-keys" w:history="1">
+      <w:hyperlink r:id="rId90" w:anchor="use-sso-to-sign-in-to-on-premises-resources-by-using-fido2-keys" w:history="1">
         <w:r>
           <w:rPr>
             <w:rStyle w:val="Lienhypertexte"/>
@@ -22464,7 +22581,7 @@
       <w:r>
         <w:t xml:space="preserve">: </w:t>
       </w:r>
-      <w:hyperlink r:id="rId89" w:anchor="install-the-azureadhybridauthenticationmanagement-module" w:tgtFrame="_blank" w:tooltip="https://learn.microsoft.com/en-us/entra/identity/authentication/howto-authentication-passwordless-security-key-on-premises#install-the-azureadhybridauthenticationmanagement-module" w:history="1">
+      <w:hyperlink r:id="rId91" w:anchor="install-the-azureadhybridauthenticationmanagement-module" w:tgtFrame="_blank" w:tooltip="https://learn.microsoft.com/en-us/entra/identity/authentication/howto-authentication-passwordless-security-key-on-premises#install-the-azureadhybridauthenticationmanagement-module" w:history="1">
         <w:r>
           <w:rPr>
             <w:rStyle w:val="Lienhypertexte"/>
@@ -22494,7 +22611,7 @@
       <w:r>
         <w:t xml:space="preserve"> : </w:t>
       </w:r>
-      <w:hyperlink r:id="rId90" w:tgtFrame="_blank" w:tooltip="https://learn.microsoft.com/en-us/windows/security/identity-protection/hello-for-business/deploy/hybrid-cloud-kerberos-trust" w:history="1">
+      <w:hyperlink r:id="rId92" w:tgtFrame="_blank" w:tooltip="https://learn.microsoft.com/en-us/windows/security/identity-protection/hello-for-business/deploy/hybrid-cloud-kerberos-trust" w:history="1">
         <w:r>
           <w:rPr>
             <w:rStyle w:val="Lienhypertexte"/>
@@ -22542,7 +22659,7 @@
       <w:pPr>
         <w:pStyle w:val="Titre2"/>
       </w:pPr>
-      <w:bookmarkStart w:id="44" w:name="_Toc188006294"/>
+      <w:bookmarkStart w:id="44" w:name="_Toc189647778"/>
       <w:r>
         <w:t>Résolution de problèmes</w:t>
       </w:r>
@@ -22734,7 +22851,7 @@
       <w:r>
         <w:t xml:space="preserve"> : </w:t>
       </w:r>
-      <w:hyperlink r:id="rId91" w:history="1">
+      <w:hyperlink r:id="rId93" w:history="1">
         <w:r>
           <w:rPr>
             <w:rStyle w:val="Lienhypertexte"/>
@@ -22817,7 +22934,7 @@
         </w:rPr>
         <w:t xml:space="preserve">: </w:t>
       </w:r>
-      <w:hyperlink r:id="rId92" w:history="1">
+      <w:hyperlink r:id="rId94" w:history="1">
         <w:r>
           <w:rPr>
             <w:rStyle w:val="Lienhypertexte"/>
@@ -22981,7 +23098,7 @@
       <w:r>
         <w:t xml:space="preserve">. : </w:t>
       </w:r>
-      <w:hyperlink r:id="rId93" w:history="1">
+      <w:hyperlink r:id="rId95" w:history="1">
         <w:r>
           <w:rPr>
             <w:rStyle w:val="Lienhypertexte"/>
@@ -23042,7 +23159,7 @@
       <w:r>
         <w:t xml:space="preserve">. : </w:t>
       </w:r>
-      <w:hyperlink r:id="rId94" w:anchor="install-the-azureadhybridauthenticationmanagement-module" w:history="1">
+      <w:hyperlink r:id="rId96" w:anchor="install-the-azureadhybridauthenticationmanagement-module" w:history="1">
         <w:r>
           <w:rPr>
             <w:rStyle w:val="Lienhypertexte"/>
@@ -23285,7 +23402,7 @@
         <w:pStyle w:val="Titre1"/>
         <w:jc w:val="both"/>
       </w:pPr>
-      <w:bookmarkStart w:id="46" w:name="_Toc188006295"/>
+      <w:bookmarkStart w:id="46" w:name="_Toc189647779"/>
       <w:r>
         <w:lastRenderedPageBreak/>
         <w:t xml:space="preserve">Accès </w:t>
@@ -23322,7 +23439,7 @@
       <w:pPr>
         <w:pStyle w:val="Titre2"/>
       </w:pPr>
-      <w:bookmarkStart w:id="47" w:name="_Toc188006296"/>
+      <w:bookmarkStart w:id="47" w:name="_Toc189647780"/>
       <w:r>
         <w:t>Etapes de mise en œuvre</w:t>
       </w:r>
@@ -23753,7 +23870,7 @@
                     </pic:cNvPicPr>
                   </pic:nvPicPr>
                   <pic:blipFill>
-                    <a:blip r:embed="rId95">
+                    <a:blip r:embed="rId97">
                       <a:extLst>
                         <a:ext uri="{28A0092B-C50C-407E-A947-70E740481C1C}">
                           <a14:useLocalDpi xmlns:a14="http://schemas.microsoft.com/office/drawing/2010/main" val="0"/>
@@ -23812,7 +23929,7 @@
             <wp:extent cx="6479540" cy="3486785"/>
             <wp:effectExtent l="0" t="0" r="0" b="0"/>
             <wp:docPr id="1806439206" name="Image 12" descr="Diagramme de l’accès privé Microsoft Entra fonctionnant avec le protocole RDP (Remote Desktop Protocol).">
-              <a:hlinkClick xmlns:a="http://schemas.openxmlformats.org/drawingml/2006/main" r:id="rId96"/>
+              <a:hlinkClick xmlns:a="http://schemas.openxmlformats.org/drawingml/2006/main" r:id="rId98"/>
             </wp:docPr>
             <wp:cNvGraphicFramePr>
               <a:graphicFrameLocks xmlns:a="http://schemas.openxmlformats.org/drawingml/2006/main" noChangeAspect="1"/>
@@ -23822,14 +23939,14 @@
                 <pic:pic xmlns:pic="http://schemas.openxmlformats.org/drawingml/2006/picture">
                   <pic:nvPicPr>
                     <pic:cNvPr id="0" name="Picture 34" descr="Diagramme de l’accès privé Microsoft Entra fonctionnant avec le protocole RDP (Remote Desktop Protocol).">
-                      <a:hlinkClick r:id="rId96"/>
+                      <a:hlinkClick r:id="rId98"/>
                     </pic:cNvPr>
                     <pic:cNvPicPr>
                       <a:picLocks noChangeAspect="1" noChangeArrowheads="1"/>
                     </pic:cNvPicPr>
                   </pic:nvPicPr>
                   <pic:blipFill>
-                    <a:blip r:embed="rId97">
+                    <a:blip r:embed="rId99">
                       <a:extLst>
                         <a:ext uri="{28A0092B-C50C-407E-A947-70E740481C1C}">
                           <a14:useLocalDpi xmlns:a14="http://schemas.microsoft.com/office/drawing/2010/main" val="0"/>
@@ -24436,7 +24553,7 @@
       <w:r>
         <w:t xml:space="preserve"> Desktop Protocol) pour se connecter à un serveur sur un réseau privé : </w:t>
       </w:r>
-      <w:hyperlink r:id="rId98" w:anchor="enable-microsoft-entra-private-access" w:history="1">
+      <w:hyperlink r:id="rId100" w:anchor="enable-microsoft-entra-private-access" w:history="1">
         <w:r>
           <w:rPr>
             <w:rStyle w:val="Lienhypertexte"/>
@@ -24462,7 +24579,7 @@
       <w:pPr>
         <w:pStyle w:val="Titre2"/>
       </w:pPr>
-      <w:bookmarkStart w:id="48" w:name="_Toc188006297"/>
+      <w:bookmarkStart w:id="48" w:name="_Toc189647781"/>
       <w:r>
         <w:t>Problèmes courants et solutions</w:t>
       </w:r>
@@ -24739,7 +24856,7 @@
         <w:jc w:val="both"/>
       </w:pPr>
       <w:bookmarkStart w:id="49" w:name="_Ref184844145"/>
-      <w:bookmarkStart w:id="50" w:name="_Toc188006298"/>
+      <w:bookmarkStart w:id="50" w:name="_Toc189647782"/>
       <w:r>
         <w:lastRenderedPageBreak/>
         <w:t xml:space="preserve">Accès </w:t>
@@ -25179,7 +25296,7 @@
                     </pic:cNvPicPr>
                   </pic:nvPicPr>
                   <pic:blipFill>
-                    <a:blip r:embed="rId99">
+                    <a:blip r:embed="rId101">
                       <a:extLst>
                         <a:ext uri="{28A0092B-C50C-407E-A947-70E740481C1C}">
                           <a14:useLocalDpi xmlns:a14="http://schemas.microsoft.com/office/drawing/2010/main" val="0"/>
@@ -25698,7 +25815,7 @@
         </w:rPr>
         <w:t xml:space="preserve"> : </w:t>
       </w:r>
-      <w:hyperlink r:id="rId100" w:anchor="how-to-use-kerberos-sso-to-access-an-smb-file-share" w:history="1">
+      <w:hyperlink r:id="rId102" w:anchor="how-to-use-kerberos-sso-to-access-an-smb-file-share" w:history="1">
         <w:r>
           <w:rPr>
             <w:rStyle w:val="Lienhypertexte"/>
@@ -25719,7 +25836,7 @@
         <w:pStyle w:val="Titre1"/>
         <w:jc w:val="both"/>
       </w:pPr>
-      <w:bookmarkStart w:id="51" w:name="_Toc188006299"/>
+      <w:bookmarkStart w:id="51" w:name="_Toc189647783"/>
       <w:r>
         <w:lastRenderedPageBreak/>
         <w:t>Conclusion</w:t>
@@ -25808,7 +25925,7 @@
                     </pic:cNvPicPr>
                   </pic:nvPicPr>
                   <pic:blipFill>
-                    <a:blip r:embed="rId101">
+                    <a:blip r:embed="rId103">
                       <a:extLst>
                         <a:ext uri="{28A0092B-C50C-407E-A947-70E740481C1C}">
                           <a14:useLocalDpi xmlns:a14="http://schemas.microsoft.com/office/drawing/2010/main" val="0"/>
@@ -26040,7 +26157,7 @@
         </w:rPr>
         <w:t xml:space="preserve">: </w:t>
       </w:r>
-      <w:hyperlink r:id="rId102" w:history="1">
+      <w:hyperlink r:id="rId104" w:history="1">
         <w:r>
           <w:rPr>
             <w:rStyle w:val="Lienhypertexte"/>
@@ -26246,8 +26363,8 @@
     <w:p/>
     <w:p/>
     <w:sectPr>
-      <w:footerReference w:type="even" r:id="rId103"/>
-      <w:footerReference w:type="default" r:id="rId104"/>
+      <w:footerReference w:type="even" r:id="rId105"/>
+      <w:footerReference w:type="default" r:id="rId106"/>
       <w:pgSz w:w="11906" w:h="16838"/>
       <w:pgMar w:top="1418" w:right="851" w:bottom="1418" w:left="851" w:header="284" w:footer="454" w:gutter="0"/>
       <w:pgNumType w:start="1"/>
@@ -32746,6 +32863,119 @@
     </w:lvl>
   </w:abstractNum>
   <w:abstractNum w:abstractNumId="52" w15:restartNumberingAfterBreak="0">
+    <w:nsid w:val="533E49DB"/>
+    <w:multiLevelType w:val="hybridMultilevel"/>
+    <w:tmpl w:val="2D046874"/>
+    <w:lvl w:ilvl="0" w:tplc="040C0001">
+      <w:start w:val="1"/>
+      <w:numFmt w:val="bullet"/>
+      <w:lvlText w:val=""/>
+      <w:lvlJc w:val="left"/>
+      <w:pPr>
+        <w:ind w:left="720" w:hanging="360"/>
+      </w:pPr>
+      <w:rPr>
+        <w:rFonts w:ascii="Symbol" w:hAnsi="Symbol" w:hint="default"/>
+      </w:rPr>
+    </w:lvl>
+    <w:lvl w:ilvl="1" w:tplc="040C0003" w:tentative="1">
+      <w:start w:val="1"/>
+      <w:numFmt w:val="bullet"/>
+      <w:lvlText w:val="o"/>
+      <w:lvlJc w:val="left"/>
+      <w:pPr>
+        <w:ind w:left="1440" w:hanging="360"/>
+      </w:pPr>
+      <w:rPr>
+        <w:rFonts w:ascii="Courier New" w:hAnsi="Courier New" w:cs="Courier New" w:hint="default"/>
+      </w:rPr>
+    </w:lvl>
+    <w:lvl w:ilvl="2" w:tplc="040C0005" w:tentative="1">
+      <w:start w:val="1"/>
+      <w:numFmt w:val="bullet"/>
+      <w:lvlText w:val=""/>
+      <w:lvlJc w:val="left"/>
+      <w:pPr>
+        <w:ind w:left="2160" w:hanging="360"/>
+      </w:pPr>
+      <w:rPr>
+        <w:rFonts w:ascii="Wingdings" w:hAnsi="Wingdings" w:hint="default"/>
+      </w:rPr>
+    </w:lvl>
+    <w:lvl w:ilvl="3" w:tplc="040C0001" w:tentative="1">
+      <w:start w:val="1"/>
+      <w:numFmt w:val="bullet"/>
+      <w:lvlText w:val=""/>
+      <w:lvlJc w:val="left"/>
+      <w:pPr>
+        <w:ind w:left="2880" w:hanging="360"/>
+      </w:pPr>
+      <w:rPr>
+        <w:rFonts w:ascii="Symbol" w:hAnsi="Symbol" w:hint="default"/>
+      </w:rPr>
+    </w:lvl>
+    <w:lvl w:ilvl="4" w:tplc="040C0003" w:tentative="1">
+      <w:start w:val="1"/>
+      <w:numFmt w:val="bullet"/>
+      <w:lvlText w:val="o"/>
+      <w:lvlJc w:val="left"/>
+      <w:pPr>
+        <w:ind w:left="3600" w:hanging="360"/>
+      </w:pPr>
+      <w:rPr>
+        <w:rFonts w:ascii="Courier New" w:hAnsi="Courier New" w:cs="Courier New" w:hint="default"/>
+      </w:rPr>
+    </w:lvl>
+    <w:lvl w:ilvl="5" w:tplc="040C0005" w:tentative="1">
+      <w:start w:val="1"/>
+      <w:numFmt w:val="bullet"/>
+      <w:lvlText w:val=""/>
+      <w:lvlJc w:val="left"/>
+      <w:pPr>
+        <w:ind w:left="4320" w:hanging="360"/>
+      </w:pPr>
+      <w:rPr>
+        <w:rFonts w:ascii="Wingdings" w:hAnsi="Wingdings" w:hint="default"/>
+      </w:rPr>
+    </w:lvl>
+    <w:lvl w:ilvl="6" w:tplc="040C0001" w:tentative="1">
+      <w:start w:val="1"/>
+      <w:numFmt w:val="bullet"/>
+      <w:lvlText w:val=""/>
+      <w:lvlJc w:val="left"/>
+      <w:pPr>
+        <w:ind w:left="5040" w:hanging="360"/>
+      </w:pPr>
+      <w:rPr>
+        <w:rFonts w:ascii="Symbol" w:hAnsi="Symbol" w:hint="default"/>
+      </w:rPr>
+    </w:lvl>
+    <w:lvl w:ilvl="7" w:tplc="040C0003" w:tentative="1">
+      <w:start w:val="1"/>
+      <w:numFmt w:val="bullet"/>
+      <w:lvlText w:val="o"/>
+      <w:lvlJc w:val="left"/>
+      <w:pPr>
+        <w:ind w:left="5760" w:hanging="360"/>
+      </w:pPr>
+      <w:rPr>
+        <w:rFonts w:ascii="Courier New" w:hAnsi="Courier New" w:cs="Courier New" w:hint="default"/>
+      </w:rPr>
+    </w:lvl>
+    <w:lvl w:ilvl="8" w:tplc="040C0005" w:tentative="1">
+      <w:start w:val="1"/>
+      <w:numFmt w:val="bullet"/>
+      <w:lvlText w:val=""/>
+      <w:lvlJc w:val="left"/>
+      <w:pPr>
+        <w:ind w:left="6480" w:hanging="360"/>
+      </w:pPr>
+      <w:rPr>
+        <w:rFonts w:ascii="Wingdings" w:hAnsi="Wingdings" w:hint="default"/>
+      </w:rPr>
+    </w:lvl>
+  </w:abstractNum>
+  <w:abstractNum w:abstractNumId="53" w15:restartNumberingAfterBreak="0">
     <w:nsid w:val="545B79DF"/>
     <w:multiLevelType w:val="multilevel"/>
     <w:tmpl w:val="7EC27E46"/>
@@ -32858,7 +33088,7 @@
       </w:pPr>
     </w:lvl>
   </w:abstractNum>
-  <w:abstractNum w:abstractNumId="53" w15:restartNumberingAfterBreak="0">
+  <w:abstractNum w:abstractNumId="54" w15:restartNumberingAfterBreak="0">
     <w:nsid w:val="57E9522E"/>
     <w:multiLevelType w:val="multilevel"/>
     <w:tmpl w:val="8D7A0600"/>
@@ -32971,7 +33201,7 @@
       </w:pPr>
     </w:lvl>
   </w:abstractNum>
-  <w:abstractNum w:abstractNumId="54" w15:restartNumberingAfterBreak="0">
+  <w:abstractNum w:abstractNumId="55" w15:restartNumberingAfterBreak="0">
     <w:nsid w:val="5E837F05"/>
     <w:multiLevelType w:val="multilevel"/>
     <w:tmpl w:val="DAA8EE2A"/>
@@ -33084,7 +33314,7 @@
       </w:pPr>
     </w:lvl>
   </w:abstractNum>
-  <w:abstractNum w:abstractNumId="55" w15:restartNumberingAfterBreak="0">
+  <w:abstractNum w:abstractNumId="56" w15:restartNumberingAfterBreak="0">
     <w:nsid w:val="5ECD26E9"/>
     <w:multiLevelType w:val="hybridMultilevel"/>
     <w:tmpl w:val="C010DFB8"/>
@@ -33197,7 +33427,7 @@
       </w:rPr>
     </w:lvl>
   </w:abstractNum>
-  <w:abstractNum w:abstractNumId="56" w15:restartNumberingAfterBreak="0">
+  <w:abstractNum w:abstractNumId="57" w15:restartNumberingAfterBreak="0">
     <w:nsid w:val="5ECF7ABF"/>
     <w:multiLevelType w:val="multilevel"/>
     <w:tmpl w:val="D6CCC898"/>
@@ -33307,7 +33537,7 @@
       </w:pPr>
     </w:lvl>
   </w:abstractNum>
-  <w:abstractNum w:abstractNumId="57" w15:restartNumberingAfterBreak="0">
+  <w:abstractNum w:abstractNumId="58" w15:restartNumberingAfterBreak="0">
     <w:nsid w:val="5F935242"/>
     <w:multiLevelType w:val="multilevel"/>
     <w:tmpl w:val="DAA8EE2A"/>
@@ -33420,7 +33650,7 @@
       </w:pPr>
     </w:lvl>
   </w:abstractNum>
-  <w:abstractNum w:abstractNumId="58" w15:restartNumberingAfterBreak="0">
+  <w:abstractNum w:abstractNumId="59" w15:restartNumberingAfterBreak="0">
     <w:nsid w:val="62291B62"/>
     <w:multiLevelType w:val="hybridMultilevel"/>
     <w:tmpl w:val="D7E4BDFA"/>
@@ -33533,7 +33763,7 @@
       </w:rPr>
     </w:lvl>
   </w:abstractNum>
-  <w:abstractNum w:abstractNumId="59" w15:restartNumberingAfterBreak="0">
+  <w:abstractNum w:abstractNumId="60" w15:restartNumberingAfterBreak="0">
     <w:nsid w:val="628F5652"/>
     <w:multiLevelType w:val="multilevel"/>
     <w:tmpl w:val="DAA8EE2A"/>
@@ -33650,7 +33880,7 @@
       </w:pPr>
     </w:lvl>
   </w:abstractNum>
-  <w:abstractNum w:abstractNumId="60" w15:restartNumberingAfterBreak="0">
+  <w:abstractNum w:abstractNumId="61" w15:restartNumberingAfterBreak="0">
     <w:nsid w:val="66EF28AF"/>
     <w:multiLevelType w:val="multilevel"/>
     <w:tmpl w:val="0B145E8E"/>
@@ -33764,7 +33994,7 @@
       </w:pPr>
     </w:lvl>
   </w:abstractNum>
-  <w:abstractNum w:abstractNumId="61" w15:restartNumberingAfterBreak="0">
+  <w:abstractNum w:abstractNumId="62" w15:restartNumberingAfterBreak="0">
     <w:nsid w:val="68BF2525"/>
     <w:multiLevelType w:val="multilevel"/>
     <w:tmpl w:val="F7D8CF42"/>
@@ -33877,7 +34107,7 @@
       </w:pPr>
     </w:lvl>
   </w:abstractNum>
-  <w:abstractNum w:abstractNumId="62" w15:restartNumberingAfterBreak="0">
+  <w:abstractNum w:abstractNumId="63" w15:restartNumberingAfterBreak="0">
     <w:nsid w:val="6D4407DB"/>
     <w:multiLevelType w:val="hybridMultilevel"/>
     <w:tmpl w:val="FBF8DD90"/>
@@ -33963,7 +34193,7 @@
       </w:pPr>
     </w:lvl>
   </w:abstractNum>
-  <w:abstractNum w:abstractNumId="63" w15:restartNumberingAfterBreak="0">
+  <w:abstractNum w:abstractNumId="64" w15:restartNumberingAfterBreak="0">
     <w:nsid w:val="6FAC7129"/>
     <w:multiLevelType w:val="multilevel"/>
     <w:tmpl w:val="DAA8EE2A"/>
@@ -34076,7 +34306,7 @@
       </w:pPr>
     </w:lvl>
   </w:abstractNum>
-  <w:abstractNum w:abstractNumId="64" w15:restartNumberingAfterBreak="0">
+  <w:abstractNum w:abstractNumId="65" w15:restartNumberingAfterBreak="0">
     <w:nsid w:val="7040210A"/>
     <w:multiLevelType w:val="hybridMultilevel"/>
     <w:tmpl w:val="16DA29D2"/>
@@ -34190,7 +34420,7 @@
       </w:rPr>
     </w:lvl>
   </w:abstractNum>
-  <w:abstractNum w:abstractNumId="65" w15:restartNumberingAfterBreak="0">
+  <w:abstractNum w:abstractNumId="66" w15:restartNumberingAfterBreak="0">
     <w:nsid w:val="70605B75"/>
     <w:multiLevelType w:val="multilevel"/>
     <w:tmpl w:val="8CF63DA8"/>
@@ -34300,7 +34530,7 @@
       </w:pPr>
     </w:lvl>
   </w:abstractNum>
-  <w:abstractNum w:abstractNumId="66" w15:restartNumberingAfterBreak="0">
+  <w:abstractNum w:abstractNumId="67" w15:restartNumberingAfterBreak="0">
     <w:nsid w:val="71F939C2"/>
     <w:multiLevelType w:val="multilevel"/>
     <w:tmpl w:val="19B69B80"/>
@@ -34440,7 +34670,7 @@
       </w:rPr>
     </w:lvl>
   </w:abstractNum>
-  <w:abstractNum w:abstractNumId="67" w15:restartNumberingAfterBreak="0">
+  <w:abstractNum w:abstractNumId="68" w15:restartNumberingAfterBreak="0">
     <w:nsid w:val="740526B0"/>
     <w:multiLevelType w:val="multilevel"/>
     <w:tmpl w:val="CAAA74F2"/>
@@ -34553,7 +34783,7 @@
       </w:pPr>
     </w:lvl>
   </w:abstractNum>
-  <w:abstractNum w:abstractNumId="68" w15:restartNumberingAfterBreak="0">
+  <w:abstractNum w:abstractNumId="69" w15:restartNumberingAfterBreak="0">
     <w:nsid w:val="7BBF1AFC"/>
     <w:multiLevelType w:val="multilevel"/>
     <w:tmpl w:val="7318F672"/>
@@ -34653,7 +34883,7 @@
       </w:pPr>
     </w:lvl>
   </w:abstractNum>
-  <w:abstractNum w:abstractNumId="69" w15:restartNumberingAfterBreak="0">
+  <w:abstractNum w:abstractNumId="70" w15:restartNumberingAfterBreak="0">
     <w:nsid w:val="7BC74596"/>
     <w:multiLevelType w:val="hybridMultilevel"/>
     <w:tmpl w:val="C220E8CA"/>
@@ -34766,7 +34996,7 @@
       </w:rPr>
     </w:lvl>
   </w:abstractNum>
-  <w:abstractNum w:abstractNumId="70" w15:restartNumberingAfterBreak="0">
+  <w:abstractNum w:abstractNumId="71" w15:restartNumberingAfterBreak="0">
     <w:nsid w:val="7C941095"/>
     <w:multiLevelType w:val="multilevel"/>
     <w:tmpl w:val="DAA8EE2A"/>
@@ -34879,7 +35109,7 @@
       </w:pPr>
     </w:lvl>
   </w:abstractNum>
-  <w:abstractNum w:abstractNumId="71" w15:restartNumberingAfterBreak="0">
+  <w:abstractNum w:abstractNumId="72" w15:restartNumberingAfterBreak="0">
     <w:nsid w:val="7D810916"/>
     <w:multiLevelType w:val="multilevel"/>
     <w:tmpl w:val="DAA8EE2A"/>
@@ -35000,7 +35230,7 @@
       </w:pPr>
     </w:lvl>
   </w:abstractNum>
-  <w:abstractNum w:abstractNumId="72" w15:restartNumberingAfterBreak="0">
+  <w:abstractNum w:abstractNumId="73" w15:restartNumberingAfterBreak="0">
     <w:nsid w:val="7DB56A6E"/>
     <w:multiLevelType w:val="hybridMultilevel"/>
     <w:tmpl w:val="AFC2481A"/>
@@ -35113,7 +35343,7 @@
       </w:rPr>
     </w:lvl>
   </w:abstractNum>
-  <w:abstractNum w:abstractNumId="73" w15:restartNumberingAfterBreak="0">
+  <w:abstractNum w:abstractNumId="74" w15:restartNumberingAfterBreak="0">
     <w:nsid w:val="7ED57650"/>
     <w:multiLevelType w:val="multilevel"/>
     <w:tmpl w:val="39748F66"/>
@@ -35234,7 +35464,7 @@
       </w:pPr>
     </w:lvl>
   </w:abstractNum>
-  <w:abstractNum w:abstractNumId="74" w15:restartNumberingAfterBreak="0">
+  <w:abstractNum w:abstractNumId="75" w15:restartNumberingAfterBreak="0">
     <w:nsid w:val="7EFF42EF"/>
     <w:multiLevelType w:val="hybridMultilevel"/>
     <w:tmpl w:val="F55A2490"/>
@@ -35348,25 +35578,25 @@
     </w:lvl>
   </w:abstractNum>
   <w:num w:numId="1" w16cid:durableId="1546067776">
-    <w:abstractNumId w:val="66"/>
+    <w:abstractNumId w:val="67"/>
   </w:num>
   <w:num w:numId="2" w16cid:durableId="1031540546">
     <w:abstractNumId w:val="46"/>
   </w:num>
   <w:num w:numId="3" w16cid:durableId="278226787">
-    <w:abstractNumId w:val="64"/>
+    <w:abstractNumId w:val="65"/>
   </w:num>
   <w:num w:numId="4" w16cid:durableId="2004969936">
-    <w:abstractNumId w:val="68"/>
+    <w:abstractNumId w:val="69"/>
   </w:num>
   <w:num w:numId="5" w16cid:durableId="186406517">
-    <w:abstractNumId w:val="69"/>
+    <w:abstractNumId w:val="70"/>
   </w:num>
   <w:num w:numId="6" w16cid:durableId="1914776515">
     <w:abstractNumId w:val="40"/>
   </w:num>
   <w:num w:numId="7" w16cid:durableId="1010914599">
-    <w:abstractNumId w:val="72"/>
+    <w:abstractNumId w:val="73"/>
   </w:num>
   <w:num w:numId="8" w16cid:durableId="171645033">
     <w:abstractNumId w:val="17"/>
@@ -35375,7 +35605,7 @@
     <w:abstractNumId w:val="1"/>
   </w:num>
   <w:num w:numId="10" w16cid:durableId="1851917996">
-    <w:abstractNumId w:val="52"/>
+    <w:abstractNumId w:val="53"/>
   </w:num>
   <w:num w:numId="11" w16cid:durableId="484668318">
     <w:abstractNumId w:val="19"/>
@@ -35387,10 +35617,10 @@
     <w:abstractNumId w:val="13"/>
   </w:num>
   <w:num w:numId="14" w16cid:durableId="1847938536">
-    <w:abstractNumId w:val="67"/>
+    <w:abstractNumId w:val="68"/>
   </w:num>
   <w:num w:numId="15" w16cid:durableId="887687281">
-    <w:abstractNumId w:val="67"/>
+    <w:abstractNumId w:val="68"/>
     <w:lvlOverride w:ilvl="1">
       <w:lvl w:ilvl="1">
         <w:numFmt w:val="bullet"/>
@@ -35410,7 +35640,7 @@
     </w:lvlOverride>
   </w:num>
   <w:num w:numId="16" w16cid:durableId="735200982">
-    <w:abstractNumId w:val="67"/>
+    <w:abstractNumId w:val="68"/>
     <w:lvlOverride w:ilvl="1">
       <w:lvl w:ilvl="1">
         <w:numFmt w:val="bullet"/>
@@ -35430,7 +35660,7 @@
     </w:lvlOverride>
   </w:num>
   <w:num w:numId="17" w16cid:durableId="76295109">
-    <w:abstractNumId w:val="67"/>
+    <w:abstractNumId w:val="68"/>
     <w:lvlOverride w:ilvl="1">
       <w:lvl w:ilvl="1">
         <w:numFmt w:val="bullet"/>
@@ -35462,7 +35692,7 @@
     <w:abstractNumId w:val="6"/>
   </w:num>
   <w:num w:numId="22" w16cid:durableId="949701743">
-    <w:abstractNumId w:val="74"/>
+    <w:abstractNumId w:val="75"/>
   </w:num>
   <w:num w:numId="23" w16cid:durableId="2015112648">
     <w:abstractNumId w:val="43"/>
@@ -35486,10 +35716,10 @@
     <w:abstractNumId w:val="49"/>
   </w:num>
   <w:num w:numId="30" w16cid:durableId="1224097280">
-    <w:abstractNumId w:val="59"/>
+    <w:abstractNumId w:val="60"/>
   </w:num>
   <w:num w:numId="31" w16cid:durableId="1455559805">
-    <w:abstractNumId w:val="59"/>
+    <w:abstractNumId w:val="60"/>
     <w:lvlOverride w:ilvl="1">
       <w:lvl w:ilvl="1">
         <w:numFmt w:val="bullet"/>
@@ -35535,10 +35765,10 @@
     </w:lvlOverride>
   </w:num>
   <w:num w:numId="35" w16cid:durableId="2010673772">
-    <w:abstractNumId w:val="65"/>
+    <w:abstractNumId w:val="66"/>
   </w:num>
   <w:num w:numId="36" w16cid:durableId="1994409036">
-    <w:abstractNumId w:val="57"/>
+    <w:abstractNumId w:val="58"/>
   </w:num>
   <w:num w:numId="37" w16cid:durableId="2050957314">
     <w:abstractNumId w:val="41"/>
@@ -36106,10 +36336,10 @@
     <w:abstractNumId w:val="11"/>
   </w:num>
   <w:num w:numId="61" w16cid:durableId="381057708">
-    <w:abstractNumId w:val="55"/>
+    <w:abstractNumId w:val="56"/>
   </w:num>
   <w:num w:numId="62" w16cid:durableId="1347445046">
-    <w:abstractNumId w:val="70"/>
+    <w:abstractNumId w:val="71"/>
   </w:num>
   <w:num w:numId="63" w16cid:durableId="1871916122">
     <w:abstractNumId w:val="9"/>
@@ -36121,16 +36351,16 @@
     <w:abstractNumId w:val="29"/>
   </w:num>
   <w:num w:numId="66" w16cid:durableId="45422148">
-    <w:abstractNumId w:val="63"/>
+    <w:abstractNumId w:val="64"/>
   </w:num>
   <w:num w:numId="67" w16cid:durableId="785462962">
-    <w:abstractNumId w:val="71"/>
+    <w:abstractNumId w:val="72"/>
   </w:num>
   <w:num w:numId="68" w16cid:durableId="1578251281">
     <w:abstractNumId w:val="24"/>
   </w:num>
   <w:num w:numId="69" w16cid:durableId="704527438">
-    <w:abstractNumId w:val="54"/>
+    <w:abstractNumId w:val="55"/>
   </w:num>
   <w:num w:numId="70" w16cid:durableId="220290701">
     <w:abstractNumId w:val="39"/>
@@ -36151,13 +36381,13 @@
     <w:abstractNumId w:val="21"/>
   </w:num>
   <w:num w:numId="76" w16cid:durableId="14426734">
-    <w:abstractNumId w:val="62"/>
+    <w:abstractNumId w:val="63"/>
   </w:num>
   <w:num w:numId="77" w16cid:durableId="677582196">
     <w:abstractNumId w:val="26"/>
   </w:num>
   <w:num w:numId="78" w16cid:durableId="1578972649">
-    <w:abstractNumId w:val="60"/>
+    <w:abstractNumId w:val="61"/>
   </w:num>
   <w:num w:numId="79" w16cid:durableId="139271519">
     <w:abstractNumId w:val="3"/>
@@ -36175,7 +36405,7 @@
     <w:abstractNumId w:val="27"/>
   </w:num>
   <w:num w:numId="84" w16cid:durableId="632296081">
-    <w:abstractNumId w:val="61"/>
+    <w:abstractNumId w:val="62"/>
   </w:num>
   <w:num w:numId="85" w16cid:durableId="554195720">
     <w:abstractNumId w:val="16"/>
@@ -36193,19 +36423,19 @@
     <w:abstractNumId w:val="7"/>
   </w:num>
   <w:num w:numId="90" w16cid:durableId="349071923">
-    <w:abstractNumId w:val="58"/>
+    <w:abstractNumId w:val="59"/>
   </w:num>
   <w:num w:numId="91" w16cid:durableId="1224564747">
     <w:abstractNumId w:val="51"/>
   </w:num>
   <w:num w:numId="92" w16cid:durableId="551582252">
-    <w:abstractNumId w:val="73"/>
+    <w:abstractNumId w:val="74"/>
   </w:num>
   <w:num w:numId="93" w16cid:durableId="1541625697">
     <w:abstractNumId w:val="33"/>
   </w:num>
   <w:num w:numId="94" w16cid:durableId="34693885">
-    <w:abstractNumId w:val="53"/>
+    <w:abstractNumId w:val="54"/>
   </w:num>
   <w:num w:numId="95" w16cid:durableId="291598347">
     <w:abstractNumId w:val="8"/>
@@ -36220,7 +36450,10 @@
     <w:abstractNumId w:val="22"/>
   </w:num>
   <w:num w:numId="99" w16cid:durableId="1190728000">
-    <w:abstractNumId w:val="56"/>
+    <w:abstractNumId w:val="57"/>
+  </w:num>
+  <w:num w:numId="100" w16cid:durableId="63766799">
+    <w:abstractNumId w:val="52"/>
   </w:num>
   <w:numIdMacAtCleanup w:val="5"/>
 </w:numbering>

</xml_diff>